<commit_message>
sprawozdanie z laboratorium 2
</commit_message>
<xml_diff>
--- a/Lab 2 - analizator_sieci/UP_ Lab2.docx
+++ b/Lab 2 - analizator_sieci/UP_ Lab2.docx
@@ -14,13 +14,8 @@
     </w:p>
     <w:p>
       <w:r>
-        <w:t xml:space="preserve">Grupa: </w:t>
-      </w:r>
-      <w:proofErr w:type="spellStart"/>
-      <w:r>
-        <w:t>Pon</w:t>
-      </w:r>
-      <w:proofErr w:type="spellEnd"/>
+        <w:t>Grupa: Pon</w:t>
+      </w:r>
       <w:r>
         <w:t xml:space="preserve"> P</w:t>
       </w:r>
@@ -284,6 +279,7 @@
         <w:rPr>
           <w:b/>
           <w:color w:val="auto"/>
+          <w:sz w:val="36"/>
         </w:rPr>
       </w:pPr>
       <w:r>
@@ -296,6 +292,7 @@
         <w:t>Wstęp</w:t>
       </w:r>
     </w:p>
+    <w:p/>
     <w:p>
       <w:pPr>
         <w:ind w:left="360"/>
@@ -338,19 +335,7 @@
           <w:sz w:val="24"/>
           <w:szCs w:val="24"/>
         </w:rPr>
-        <w:t xml:space="preserve">EMA-90N firmy </w:t>
-      </w:r>
-      <w:proofErr w:type="spellStart"/>
-      <w:r>
-        <w:rPr>
-          <w:sz w:val="24"/>
-          <w:szCs w:val="24"/>
-        </w:rPr>
-        <w:t>Contrel</w:t>
-      </w:r>
-      <w:proofErr w:type="spellEnd"/>
-      <w:r>
-        <w:t>,</w:t>
+        <w:t>EMA-90N firmy Contrel</w:t>
       </w:r>
       <w:r>
         <w:rPr>
@@ -398,12 +383,44 @@
       </w:r>
       <w:r>
         <w:rPr>
+          <w:rFonts w:eastAsia="Times New Roman" w:cstheme="minorHAnsi"/>
+          <w:sz w:val="24"/>
+          <w:szCs w:val="24"/>
+          <w:lang w:eastAsia="pl-PL"/>
+        </w:rPr>
+        <w:t>Połączyć urządzenie EMA-90N z komputerem za pomocą komunikacji Ethernet.</w:t>
+      </w:r>
+    </w:p>
+    <w:p>
+      <w:pPr>
+        <w:spacing w:after="0" w:line="240" w:lineRule="auto"/>
+        <w:rPr>
+          <w:rFonts w:ascii="Times New Roman" w:eastAsia="Times New Roman" w:hAnsi="Symbol" w:cs="Times New Roman"/>
+          <w:sz w:val="24"/>
+          <w:szCs w:val="24"/>
+          <w:lang w:eastAsia="pl-PL"/>
+        </w:rPr>
+      </w:pPr>
+    </w:p>
+    <w:p>
+      <w:pPr>
+        <w:spacing w:after="0" w:line="240" w:lineRule="auto"/>
+        <w:ind w:left="708"/>
+        <w:rPr>
           <w:rFonts w:ascii="Times New Roman" w:eastAsia="Times New Roman" w:hAnsi="Times New Roman" w:cs="Times New Roman"/>
           <w:sz w:val="24"/>
           <w:szCs w:val="24"/>
           <w:lang w:eastAsia="pl-PL"/>
         </w:rPr>
-        <w:t>P</w:t>
+      </w:pPr>
+      <w:r>
+        <w:rPr>
+          <w:rFonts w:ascii="Times New Roman" w:eastAsia="Times New Roman" w:hAnsi="Symbol" w:cs="Times New Roman"/>
+          <w:sz w:val="24"/>
+          <w:szCs w:val="24"/>
+          <w:lang w:eastAsia="pl-PL"/>
+        </w:rPr>
+        <w:t></w:t>
       </w:r>
       <w:r>
         <w:rPr>
@@ -412,66 +429,16 @@
           <w:szCs w:val="24"/>
           <w:lang w:eastAsia="pl-PL"/>
         </w:rPr>
-        <w:t>ołączyć urządzenie EMA-90N z komputerem za pomocą komunikacji Ethernet</w:t>
-      </w:r>
-      <w:r>
-        <w:rPr>
-          <w:rFonts w:ascii="Times New Roman" w:eastAsia="Times New Roman" w:hAnsi="Times New Roman" w:cs="Times New Roman"/>
+        <w:t xml:space="preserve">  </w:t>
+      </w:r>
+      <w:r>
+        <w:rPr>
+          <w:rFonts w:eastAsia="Times New Roman" w:cstheme="minorHAnsi"/>
           <w:sz w:val="24"/>
           <w:szCs w:val="24"/>
           <w:lang w:eastAsia="pl-PL"/>
         </w:rPr>
-        <w:t>.</w:t>
-      </w:r>
-    </w:p>
-    <w:p>
-      <w:pPr>
-        <w:spacing w:after="0" w:line="240" w:lineRule="auto"/>
-        <w:rPr>
-          <w:rFonts w:ascii="Times New Roman" w:eastAsia="Times New Roman" w:hAnsi="Symbol" w:cs="Times New Roman"/>
-          <w:sz w:val="24"/>
-          <w:szCs w:val="24"/>
-          <w:lang w:eastAsia="pl-PL"/>
-        </w:rPr>
-      </w:pPr>
-    </w:p>
-    <w:p>
-      <w:pPr>
-        <w:spacing w:after="0" w:line="240" w:lineRule="auto"/>
-        <w:ind w:left="708"/>
-        <w:rPr>
-          <w:rFonts w:ascii="Times New Roman" w:eastAsia="Times New Roman" w:hAnsi="Times New Roman" w:cs="Times New Roman"/>
-          <w:sz w:val="24"/>
-          <w:szCs w:val="24"/>
-          <w:lang w:eastAsia="pl-PL"/>
-        </w:rPr>
-      </w:pPr>
-      <w:r>
-        <w:rPr>
-          <w:rFonts w:ascii="Times New Roman" w:eastAsia="Times New Roman" w:hAnsi="Symbol" w:cs="Times New Roman"/>
-          <w:sz w:val="24"/>
-          <w:szCs w:val="24"/>
-          <w:lang w:eastAsia="pl-PL"/>
-        </w:rPr>
-        <w:t></w:t>
-      </w:r>
-      <w:r>
-        <w:rPr>
-          <w:rFonts w:ascii="Times New Roman" w:eastAsia="Times New Roman" w:hAnsi="Times New Roman" w:cs="Times New Roman"/>
-          <w:sz w:val="24"/>
-          <w:szCs w:val="24"/>
-          <w:lang w:eastAsia="pl-PL"/>
-        </w:rPr>
-        <w:t xml:space="preserve">  Uruchomić aplikację demonstracyjną i połączyć się z urządzaniem odczytując napięcie i prąd na L1</w:t>
-      </w:r>
-      <w:r>
-        <w:rPr>
-          <w:rFonts w:ascii="Times New Roman" w:eastAsia="Times New Roman" w:hAnsi="Times New Roman" w:cs="Times New Roman"/>
-          <w:sz w:val="24"/>
-          <w:szCs w:val="24"/>
-          <w:lang w:eastAsia="pl-PL"/>
-        </w:rPr>
-        <w:t>.</w:t>
+        <w:t>Uruchomić aplikację demonstracyjną i połączyć się z urządzaniem odczytując napięcie i prąd na L1.</w:t>
       </w:r>
     </w:p>
     <w:p>
@@ -513,27 +480,16 @@
           <w:szCs w:val="24"/>
           <w:lang w:eastAsia="pl-PL"/>
         </w:rPr>
-        <w:t xml:space="preserve">  Napisać aplikację w C#, która połączy się z urządzeniem i umożliwi odczytanie napięcia i prądu L1 z użyciem protokołu </w:t>
-      </w:r>
-      <w:proofErr w:type="spellStart"/>
-      <w:r>
-        <w:rPr>
-          <w:rFonts w:ascii="Times New Roman" w:eastAsia="Times New Roman" w:hAnsi="Times New Roman" w:cs="Times New Roman"/>
+        <w:t xml:space="preserve">  </w:t>
+      </w:r>
+      <w:r>
+        <w:rPr>
+          <w:rFonts w:eastAsia="Times New Roman" w:cstheme="minorHAnsi"/>
           <w:sz w:val="24"/>
           <w:szCs w:val="24"/>
           <w:lang w:eastAsia="pl-PL"/>
         </w:rPr>
-        <w:t>modbus</w:t>
-      </w:r>
-      <w:proofErr w:type="spellEnd"/>
-      <w:r>
-        <w:rPr>
-          <w:rFonts w:ascii="Times New Roman" w:eastAsia="Times New Roman" w:hAnsi="Times New Roman" w:cs="Times New Roman"/>
-          <w:sz w:val="24"/>
-          <w:szCs w:val="24"/>
-          <w:lang w:eastAsia="pl-PL"/>
-        </w:rPr>
-        <w:t>.</w:t>
+        <w:t>Napisać aplikację w C#, która połączy się z urządzeniem i umożliwi odczytanie napięcia i prądu L1 z użyciem protokołu modbus.</w:t>
       </w:r>
     </w:p>
     <w:p>
@@ -567,7 +523,1807 @@
           <w:sz w:val="36"/>
           <w:szCs w:val="24"/>
         </w:rPr>
-        <w:t>Kod programu</w:t>
+        <w:t>Zagadnienia</w:t>
+      </w:r>
+    </w:p>
+    <w:p>
+      <w:pPr>
+        <w:pStyle w:val="Akapitzlist"/>
+        <w:rPr>
+          <w:rFonts w:asciiTheme="majorHAnsi" w:hAnsiTheme="majorHAnsi" w:cstheme="majorHAnsi"/>
+          <w:b/>
+          <w:sz w:val="36"/>
+          <w:szCs w:val="24"/>
+        </w:rPr>
+      </w:pPr>
+    </w:p>
+    <w:p>
+      <w:pPr>
+        <w:pStyle w:val="Akapitzlist"/>
+        <w:numPr>
+          <w:ilvl w:val="0"/>
+          <w:numId w:val="9"/>
+        </w:numPr>
+        <w:rPr>
+          <w:rFonts w:cstheme="minorHAnsi"/>
+          <w:b/>
+          <w:color w:val="auto"/>
+          <w:sz w:val="36"/>
+          <w:szCs w:val="24"/>
+        </w:rPr>
+      </w:pPr>
+      <w:r>
+        <w:rPr>
+          <w:rFonts w:cstheme="minorHAnsi"/>
+          <w:b/>
+          <w:color w:val="auto"/>
+          <w:sz w:val="24"/>
+          <w:szCs w:val="24"/>
+        </w:rPr>
+        <w:t>Protokół Modbus:</w:t>
+      </w:r>
+    </w:p>
+    <w:p>
+      <w:pPr>
+        <w:pStyle w:val="Akapitzlist"/>
+        <w:ind w:left="1440"/>
+        <w:rPr>
+          <w:rFonts w:cstheme="minorHAnsi"/>
+          <w:bCs/>
+          <w:color w:val="auto"/>
+          <w:sz w:val="24"/>
+          <w:szCs w:val="24"/>
+        </w:rPr>
+      </w:pPr>
+      <w:r>
+        <w:rPr>
+          <w:rFonts w:cstheme="minorHAnsi"/>
+          <w:bCs/>
+          <w:color w:val="auto"/>
+          <w:sz w:val="24"/>
+          <w:szCs w:val="24"/>
+        </w:rPr>
+        <w:t>- protokół komunikacyjny opracowany przez firmę Modicon</w:t>
+      </w:r>
+    </w:p>
+    <w:p>
+      <w:pPr>
+        <w:pStyle w:val="Akapitzlist"/>
+        <w:ind w:left="1440"/>
+        <w:rPr>
+          <w:rFonts w:cstheme="minorHAnsi"/>
+          <w:bCs/>
+          <w:color w:val="auto"/>
+          <w:sz w:val="24"/>
+          <w:szCs w:val="24"/>
+        </w:rPr>
+      </w:pPr>
+      <w:r>
+        <w:rPr>
+          <w:rFonts w:cstheme="minorHAnsi"/>
+          <w:bCs/>
+          <w:color w:val="auto"/>
+          <w:sz w:val="24"/>
+          <w:szCs w:val="24"/>
+        </w:rPr>
+        <w:t>- wykorzystuję regułę wymiany danych typu master-slave (nadrzędny-podrzędny)</w:t>
+      </w:r>
+    </w:p>
+    <w:p>
+      <w:pPr>
+        <w:pStyle w:val="Akapitzlist"/>
+        <w:ind w:left="1440"/>
+        <w:rPr>
+          <w:rFonts w:cstheme="minorHAnsi"/>
+          <w:bCs/>
+          <w:color w:val="auto"/>
+          <w:sz w:val="24"/>
+          <w:szCs w:val="24"/>
+        </w:rPr>
+      </w:pPr>
+      <w:r>
+        <w:rPr>
+          <w:rFonts w:cstheme="minorHAnsi"/>
+          <w:bCs/>
+          <w:color w:val="auto"/>
+          <w:sz w:val="24"/>
+          <w:szCs w:val="24"/>
+        </w:rPr>
+        <w:t>- wykorzystywany do znakowej wymiany informacji pomiędzy urządzeniami</w:t>
+      </w:r>
+    </w:p>
+    <w:p>
+      <w:pPr>
+        <w:pStyle w:val="Akapitzlist"/>
+        <w:ind w:left="1440"/>
+        <w:rPr>
+          <w:rFonts w:cstheme="minorHAnsi"/>
+          <w:bCs/>
+          <w:color w:val="auto"/>
+          <w:sz w:val="24"/>
+          <w:szCs w:val="24"/>
+        </w:rPr>
+      </w:pPr>
+    </w:p>
+    <w:p>
+      <w:pPr>
+        <w:pStyle w:val="Akapitzlist"/>
+        <w:numPr>
+          <w:ilvl w:val="0"/>
+          <w:numId w:val="9"/>
+        </w:numPr>
+        <w:rPr>
+          <w:rFonts w:cstheme="minorHAnsi"/>
+          <w:b/>
+          <w:color w:val="auto"/>
+          <w:sz w:val="24"/>
+          <w:szCs w:val="24"/>
+        </w:rPr>
+      </w:pPr>
+      <w:r>
+        <w:rPr>
+          <w:rFonts w:cstheme="minorHAnsi"/>
+          <w:b/>
+          <w:color w:val="auto"/>
+          <w:sz w:val="24"/>
+          <w:szCs w:val="24"/>
+        </w:rPr>
+        <w:t>Modbus TCP/IP:</w:t>
+      </w:r>
+    </w:p>
+    <w:p>
+      <w:pPr>
+        <w:pStyle w:val="Akapitzlist"/>
+        <w:ind w:left="1440"/>
+        <w:rPr>
+          <w:rFonts w:cstheme="minorHAnsi"/>
+          <w:bCs/>
+          <w:color w:val="auto"/>
+          <w:sz w:val="24"/>
+          <w:szCs w:val="24"/>
+        </w:rPr>
+      </w:pPr>
+      <w:r>
+        <w:rPr>
+          <w:rFonts w:cstheme="minorHAnsi"/>
+          <w:bCs/>
+          <w:color w:val="auto"/>
+          <w:sz w:val="24"/>
+          <w:szCs w:val="24"/>
+        </w:rPr>
+        <w:t xml:space="preserve">- </w:t>
+      </w:r>
+      <w:r>
+        <w:rPr>
+          <w:rFonts w:cstheme="minorHAnsi"/>
+          <w:bCs/>
+          <w:color w:val="auto"/>
+          <w:sz w:val="24"/>
+          <w:szCs w:val="24"/>
+        </w:rPr>
+        <w:t>to protokół Modbus RTU z interfejsem TCP/IP</w:t>
+      </w:r>
+    </w:p>
+    <w:p>
+      <w:pPr>
+        <w:pStyle w:val="Akapitzlist"/>
+        <w:ind w:left="1440"/>
+        <w:rPr>
+          <w:rFonts w:cstheme="minorHAnsi"/>
+          <w:bCs/>
+          <w:color w:val="auto"/>
+          <w:sz w:val="24"/>
+          <w:szCs w:val="24"/>
+        </w:rPr>
+      </w:pPr>
+      <w:r>
+        <w:rPr>
+          <w:rFonts w:cstheme="minorHAnsi"/>
+          <w:bCs/>
+          <w:color w:val="auto"/>
+          <w:sz w:val="24"/>
+          <w:szCs w:val="24"/>
+        </w:rPr>
+        <w:t>- wykorzystuję sieć Ethernet do transportu danych</w:t>
+      </w:r>
+    </w:p>
+    <w:p>
+      <w:pPr>
+        <w:pStyle w:val="Akapitzlist"/>
+        <w:ind w:left="1440"/>
+        <w:rPr>
+          <w:rFonts w:cstheme="minorHAnsi"/>
+          <w:bCs/>
+          <w:color w:val="auto"/>
+          <w:sz w:val="24"/>
+          <w:szCs w:val="24"/>
+        </w:rPr>
+      </w:pPr>
+      <w:r>
+        <w:rPr>
+          <w:rFonts w:cstheme="minorHAnsi"/>
+          <w:bCs/>
+          <w:color w:val="auto"/>
+          <w:sz w:val="24"/>
+          <w:szCs w:val="24"/>
+        </w:rPr>
+        <w:t>- dla aplikacji wykorzystuje port systemowy 502</w:t>
+      </w:r>
+    </w:p>
+    <w:p>
+      <w:pPr>
+        <w:pStyle w:val="Akapitzlist"/>
+        <w:ind w:left="1440"/>
+        <w:rPr>
+          <w:rFonts w:cstheme="minorHAnsi"/>
+          <w:bCs/>
+          <w:color w:val="auto"/>
+          <w:sz w:val="24"/>
+          <w:szCs w:val="24"/>
+        </w:rPr>
+      </w:pPr>
+    </w:p>
+    <w:p>
+      <w:pPr>
+        <w:pStyle w:val="Akapitzlist"/>
+        <w:numPr>
+          <w:ilvl w:val="0"/>
+          <w:numId w:val="9"/>
+        </w:numPr>
+        <w:rPr>
+          <w:rFonts w:cstheme="minorHAnsi"/>
+          <w:b/>
+          <w:color w:val="auto"/>
+          <w:sz w:val="24"/>
+          <w:szCs w:val="24"/>
+        </w:rPr>
+      </w:pPr>
+      <w:r>
+        <w:rPr>
+          <w:rFonts w:cstheme="minorHAnsi"/>
+          <w:b/>
+          <w:color w:val="auto"/>
+          <w:sz w:val="24"/>
+          <w:szCs w:val="24"/>
+        </w:rPr>
+        <w:t>Modbus TCP/IP ramka:</w:t>
+      </w:r>
+    </w:p>
+    <w:p>
+      <w:pPr>
+        <w:pStyle w:val="Akapitzlist"/>
+        <w:ind w:left="1440"/>
+        <w:rPr>
+          <w:rFonts w:cstheme="minorHAnsi"/>
+          <w:bCs/>
+          <w:color w:val="auto"/>
+          <w:sz w:val="24"/>
+          <w:szCs w:val="24"/>
+        </w:rPr>
+      </w:pPr>
+      <w:r>
+        <w:rPr>
+          <w:rFonts w:cstheme="minorHAnsi"/>
+          <w:b/>
+          <w:color w:val="auto"/>
+          <w:sz w:val="24"/>
+          <w:szCs w:val="24"/>
+        </w:rPr>
+        <w:t xml:space="preserve">- </w:t>
+      </w:r>
+      <w:r>
+        <w:rPr>
+          <w:rFonts w:cstheme="minorHAnsi"/>
+          <w:bCs/>
+          <w:color w:val="auto"/>
+          <w:sz w:val="24"/>
+          <w:szCs w:val="24"/>
+        </w:rPr>
+        <w:t>z ramki Modbus RTS usuwa się pole adresu (indentyfikator slave’a) oraz pole sumy kontrolnej CRC, natomiast dalej wykorzystuję się pole kodu funkcji i danych</w:t>
+      </w:r>
+    </w:p>
+    <w:p>
+      <w:pPr>
+        <w:pStyle w:val="Akapitzlist"/>
+        <w:ind w:left="1440"/>
+        <w:rPr>
+          <w:rFonts w:cstheme="minorHAnsi"/>
+          <w:bCs/>
+          <w:color w:val="auto"/>
+          <w:sz w:val="24"/>
+          <w:szCs w:val="24"/>
+        </w:rPr>
+      </w:pPr>
+      <w:r>
+        <w:rPr>
+          <w:rFonts w:cstheme="minorHAnsi"/>
+          <w:b/>
+          <w:color w:val="auto"/>
+          <w:sz w:val="24"/>
+          <w:szCs w:val="24"/>
+        </w:rPr>
+        <w:t>-</w:t>
+      </w:r>
+      <w:r>
+        <w:rPr>
+          <w:rFonts w:cstheme="minorHAnsi"/>
+          <w:bCs/>
+          <w:color w:val="auto"/>
+          <w:sz w:val="24"/>
+          <w:szCs w:val="24"/>
+        </w:rPr>
+        <w:t xml:space="preserve"> dodatkowo ramka TCP/IP rozrasta się o 7 bajtowy nagłówek MBAP (Modbus Application Header)</w:t>
+      </w:r>
+    </w:p>
+    <w:p>
+      <w:pPr>
+        <w:pStyle w:val="Akapitzlist"/>
+        <w:ind w:left="1440"/>
+        <w:rPr>
+          <w:rFonts w:cstheme="minorHAnsi"/>
+          <w:bCs/>
+          <w:color w:val="auto"/>
+          <w:sz w:val="24"/>
+          <w:szCs w:val="24"/>
+        </w:rPr>
+      </w:pPr>
+    </w:p>
+    <w:p>
+      <w:pPr>
+        <w:pStyle w:val="Akapitzlist"/>
+        <w:ind w:left="1440"/>
+        <w:jc w:val="center"/>
+        <w:rPr>
+          <w:rFonts w:cstheme="minorHAnsi"/>
+          <w:bCs/>
+          <w:color w:val="auto"/>
+          <w:sz w:val="24"/>
+          <w:szCs w:val="24"/>
+        </w:rPr>
+      </w:pPr>
+      <w:r>
+        <w:rPr>
+          <w:rFonts w:cstheme="minorHAnsi"/>
+          <w:bCs/>
+          <w:noProof/>
+          <w:color w:val="auto"/>
+          <w:sz w:val="24"/>
+          <w:szCs w:val="24"/>
+        </w:rPr>
+        <w:drawing>
+          <wp:inline distT="0" distB="0" distL="0" distR="0" wp14:anchorId="18A2D5F0" wp14:editId="22043C99">
+            <wp:extent cx="3253740" cy="1285429"/>
+            <wp:effectExtent l="0" t="0" r="3810" b="0"/>
+            <wp:docPr id="1" name="Obraz 1" descr="Obraz zawierający zrzut ekranu&#10;&#10;Opis wygenerowany automatycznie"/>
+            <wp:cNvGraphicFramePr>
+              <a:graphicFrameLocks xmlns:a="http://schemas.openxmlformats.org/drawingml/2006/main" noChangeAspect="1"/>
+            </wp:cNvGraphicFramePr>
+            <a:graphic xmlns:a="http://schemas.openxmlformats.org/drawingml/2006/main">
+              <a:graphicData uri="http://schemas.openxmlformats.org/drawingml/2006/picture">
+                <pic:pic xmlns:pic="http://schemas.openxmlformats.org/drawingml/2006/picture">
+                  <pic:nvPicPr>
+                    <pic:cNvPr id="1" name="modbus.PNG"/>
+                    <pic:cNvPicPr/>
+                  </pic:nvPicPr>
+                  <pic:blipFill>
+                    <a:blip r:embed="rId7">
+                      <a:extLst>
+                        <a:ext uri="{28A0092B-C50C-407E-A947-70E740481C1C}">
+                          <a14:useLocalDpi xmlns:a14="http://schemas.microsoft.com/office/drawing/2010/main" val="0"/>
+                        </a:ext>
+                      </a:extLst>
+                    </a:blip>
+                    <a:stretch>
+                      <a:fillRect/>
+                    </a:stretch>
+                  </pic:blipFill>
+                  <pic:spPr>
+                    <a:xfrm>
+                      <a:off x="0" y="0"/>
+                      <a:ext cx="3289552" cy="1299577"/>
+                    </a:xfrm>
+                    <a:prstGeom prst="rect">
+                      <a:avLst/>
+                    </a:prstGeom>
+                  </pic:spPr>
+                </pic:pic>
+              </a:graphicData>
+            </a:graphic>
+          </wp:inline>
+        </w:drawing>
+      </w:r>
+    </w:p>
+    <w:p>
+      <w:pPr>
+        <w:pStyle w:val="Akapitzlist"/>
+        <w:numPr>
+          <w:ilvl w:val="0"/>
+          <w:numId w:val="9"/>
+        </w:numPr>
+        <w:rPr>
+          <w:rFonts w:cstheme="minorHAnsi"/>
+          <w:b/>
+          <w:color w:val="auto"/>
+          <w:sz w:val="24"/>
+          <w:szCs w:val="24"/>
+        </w:rPr>
+      </w:pPr>
+      <w:r>
+        <w:rPr>
+          <w:rFonts w:cstheme="minorHAnsi"/>
+          <w:b/>
+          <w:color w:val="auto"/>
+          <w:sz w:val="24"/>
+          <w:szCs w:val="24"/>
+        </w:rPr>
+        <w:lastRenderedPageBreak/>
+        <w:t>Nagłówek MBAP</w:t>
+      </w:r>
+      <w:r>
+        <w:rPr>
+          <w:rFonts w:cstheme="minorHAnsi"/>
+          <w:b/>
+          <w:color w:val="auto"/>
+          <w:sz w:val="24"/>
+          <w:szCs w:val="24"/>
+        </w:rPr>
+        <w:t xml:space="preserve"> :</w:t>
+      </w:r>
+    </w:p>
+    <w:p>
+      <w:pPr>
+        <w:pStyle w:val="Akapitzlist"/>
+        <w:ind w:left="1440"/>
+        <w:rPr>
+          <w:rFonts w:cstheme="minorHAnsi"/>
+          <w:bCs/>
+          <w:color w:val="auto"/>
+          <w:sz w:val="24"/>
+          <w:szCs w:val="24"/>
+        </w:rPr>
+      </w:pPr>
+      <w:r>
+        <w:rPr>
+          <w:rFonts w:cstheme="minorHAnsi"/>
+          <w:bCs/>
+          <w:color w:val="auto"/>
+          <w:sz w:val="24"/>
+          <w:szCs w:val="24"/>
+        </w:rPr>
+        <w:t>- identyfikator transakcji</w:t>
+      </w:r>
+      <w:r>
+        <w:rPr>
+          <w:rFonts w:cstheme="minorHAnsi"/>
+          <w:bCs/>
+          <w:color w:val="auto"/>
+          <w:sz w:val="24"/>
+          <w:szCs w:val="24"/>
+        </w:rPr>
+        <w:t xml:space="preserve"> (2 bajty): do identyfikacji kolejnego zapytania w ramach jednego połączenia TCP</w:t>
+      </w:r>
+    </w:p>
+    <w:p>
+      <w:pPr>
+        <w:pStyle w:val="Akapitzlist"/>
+        <w:ind w:left="1440"/>
+        <w:rPr>
+          <w:rFonts w:cstheme="minorHAnsi"/>
+          <w:bCs/>
+          <w:color w:val="auto"/>
+          <w:sz w:val="24"/>
+          <w:szCs w:val="24"/>
+        </w:rPr>
+      </w:pPr>
+      <w:r>
+        <w:rPr>
+          <w:rFonts w:cstheme="minorHAnsi"/>
+          <w:bCs/>
+          <w:color w:val="auto"/>
+          <w:sz w:val="24"/>
+          <w:szCs w:val="24"/>
+        </w:rPr>
+        <w:t>- identyfikator protokołu</w:t>
+      </w:r>
+      <w:r>
+        <w:rPr>
+          <w:rFonts w:cstheme="minorHAnsi"/>
+          <w:bCs/>
+          <w:color w:val="auto"/>
+          <w:sz w:val="24"/>
+          <w:szCs w:val="24"/>
+        </w:rPr>
+        <w:t xml:space="preserve"> (2 bajty): obecnie niewykorzystywane ( ustawione na zero 0000)</w:t>
+      </w:r>
+    </w:p>
+    <w:p>
+      <w:pPr>
+        <w:pStyle w:val="Akapitzlist"/>
+        <w:ind w:left="1440"/>
+        <w:rPr>
+          <w:rFonts w:cstheme="minorHAnsi"/>
+          <w:bCs/>
+          <w:color w:val="auto"/>
+          <w:sz w:val="24"/>
+          <w:szCs w:val="24"/>
+        </w:rPr>
+      </w:pPr>
+      <w:r>
+        <w:rPr>
+          <w:rFonts w:cstheme="minorHAnsi"/>
+          <w:bCs/>
+          <w:color w:val="auto"/>
+          <w:sz w:val="24"/>
+          <w:szCs w:val="24"/>
+        </w:rPr>
+        <w:t>- długość pola</w:t>
+      </w:r>
+      <w:r>
+        <w:rPr>
+          <w:rFonts w:cstheme="minorHAnsi"/>
+          <w:bCs/>
+          <w:color w:val="auto"/>
+          <w:sz w:val="24"/>
+          <w:szCs w:val="24"/>
+        </w:rPr>
+        <w:t>: liczba bajtów wiadomości (2 bajty)</w:t>
+      </w:r>
+    </w:p>
+    <w:p>
+      <w:pPr>
+        <w:pStyle w:val="Akapitzlist"/>
+        <w:ind w:left="1440"/>
+        <w:rPr>
+          <w:rFonts w:cstheme="minorHAnsi"/>
+          <w:bCs/>
+          <w:color w:val="auto"/>
+          <w:sz w:val="24"/>
+          <w:szCs w:val="24"/>
+        </w:rPr>
+      </w:pPr>
+      <w:r>
+        <w:rPr>
+          <w:rFonts w:cstheme="minorHAnsi"/>
+          <w:bCs/>
+          <w:color w:val="auto"/>
+          <w:sz w:val="24"/>
+          <w:szCs w:val="24"/>
+        </w:rPr>
+        <w:t>- identyfikator jednostki</w:t>
+      </w:r>
+      <w:r>
+        <w:rPr>
+          <w:rFonts w:cstheme="minorHAnsi"/>
+          <w:bCs/>
+          <w:color w:val="auto"/>
+          <w:sz w:val="24"/>
+          <w:szCs w:val="24"/>
+        </w:rPr>
+        <w:t xml:space="preserve"> (1 bajt) : identyfikuje podłączonego klienta</w:t>
+      </w:r>
+    </w:p>
+    <w:p>
+      <w:pPr>
+        <w:pStyle w:val="Akapitzlist"/>
+        <w:ind w:left="1440"/>
+        <w:rPr>
+          <w:rFonts w:cstheme="minorHAnsi"/>
+          <w:bCs/>
+          <w:color w:val="auto"/>
+          <w:sz w:val="24"/>
+          <w:szCs w:val="24"/>
+        </w:rPr>
+      </w:pPr>
+    </w:p>
+    <w:p>
+      <w:pPr>
+        <w:pStyle w:val="Akapitzlist"/>
+        <w:numPr>
+          <w:ilvl w:val="0"/>
+          <w:numId w:val="9"/>
+        </w:numPr>
+        <w:rPr>
+          <w:rFonts w:cstheme="minorHAnsi"/>
+          <w:b/>
+          <w:color w:val="auto"/>
+          <w:sz w:val="24"/>
+          <w:szCs w:val="24"/>
+        </w:rPr>
+      </w:pPr>
+      <w:r>
+        <w:rPr>
+          <w:rFonts w:cstheme="minorHAnsi"/>
+          <w:b/>
+          <w:color w:val="auto"/>
+          <w:sz w:val="24"/>
+          <w:szCs w:val="24"/>
+        </w:rPr>
+        <w:t>Wybrane k</w:t>
+      </w:r>
+      <w:r>
+        <w:rPr>
+          <w:rFonts w:cstheme="minorHAnsi"/>
+          <w:b/>
+          <w:color w:val="auto"/>
+          <w:sz w:val="24"/>
+          <w:szCs w:val="24"/>
+        </w:rPr>
+        <w:t>ody funkcji:</w:t>
+      </w:r>
+    </w:p>
+    <w:p>
+      <w:pPr>
+        <w:pStyle w:val="Akapitzlist"/>
+        <w:ind w:left="1440"/>
+        <w:rPr>
+          <w:rFonts w:cstheme="minorHAnsi"/>
+          <w:bCs/>
+          <w:color w:val="auto"/>
+          <w:sz w:val="24"/>
+          <w:szCs w:val="24"/>
+        </w:rPr>
+      </w:pPr>
+      <w:r>
+        <w:rPr>
+          <w:rFonts w:cstheme="minorHAnsi"/>
+          <w:bCs/>
+          <w:color w:val="auto"/>
+          <w:sz w:val="24"/>
+          <w:szCs w:val="24"/>
+        </w:rPr>
+        <w:t>- 0x01 odczyt wyjść bitowych</w:t>
+      </w:r>
+    </w:p>
+    <w:p>
+      <w:pPr>
+        <w:pStyle w:val="Akapitzlist"/>
+        <w:ind w:left="1440"/>
+        <w:rPr>
+          <w:rFonts w:cstheme="minorHAnsi"/>
+          <w:bCs/>
+          <w:color w:val="auto"/>
+          <w:sz w:val="24"/>
+          <w:szCs w:val="24"/>
+        </w:rPr>
+      </w:pPr>
+      <w:r>
+        <w:rPr>
+          <w:rFonts w:cstheme="minorHAnsi"/>
+          <w:bCs/>
+          <w:color w:val="auto"/>
+          <w:sz w:val="24"/>
+          <w:szCs w:val="24"/>
+        </w:rPr>
+        <w:t>- 0x02 odczyt wejść bitowych</w:t>
+      </w:r>
+    </w:p>
+    <w:p>
+      <w:pPr>
+        <w:pStyle w:val="Akapitzlist"/>
+        <w:ind w:left="1440"/>
+        <w:rPr>
+          <w:rFonts w:cstheme="minorHAnsi"/>
+          <w:bCs/>
+          <w:color w:val="auto"/>
+          <w:sz w:val="24"/>
+          <w:szCs w:val="24"/>
+        </w:rPr>
+      </w:pPr>
+      <w:r>
+        <w:rPr>
+          <w:rFonts w:cstheme="minorHAnsi"/>
+          <w:bCs/>
+          <w:color w:val="auto"/>
+          <w:sz w:val="24"/>
+          <w:szCs w:val="24"/>
+        </w:rPr>
+        <w:t>- 0x03 odczyt n rejestrów wyjściowych</w:t>
+      </w:r>
+    </w:p>
+    <w:p>
+      <w:pPr>
+        <w:pStyle w:val="Akapitzlist"/>
+        <w:ind w:left="1440"/>
+        <w:rPr>
+          <w:rFonts w:cstheme="minorHAnsi"/>
+          <w:bCs/>
+          <w:color w:val="auto"/>
+          <w:sz w:val="24"/>
+          <w:szCs w:val="24"/>
+        </w:rPr>
+      </w:pPr>
+      <w:r>
+        <w:rPr>
+          <w:rFonts w:cstheme="minorHAnsi"/>
+          <w:bCs/>
+          <w:color w:val="auto"/>
+          <w:sz w:val="24"/>
+          <w:szCs w:val="24"/>
+        </w:rPr>
+        <w:t>- 0x04 odczyt n rejestrów wejściowych</w:t>
+      </w:r>
+    </w:p>
+    <w:p>
+      <w:pPr>
+        <w:pStyle w:val="Akapitzlist"/>
+        <w:ind w:left="1440"/>
+        <w:rPr>
+          <w:rFonts w:cstheme="minorHAnsi"/>
+          <w:bCs/>
+          <w:color w:val="auto"/>
+          <w:sz w:val="24"/>
+          <w:szCs w:val="24"/>
+        </w:rPr>
+      </w:pPr>
+    </w:p>
+    <w:p>
+      <w:pPr>
+        <w:pStyle w:val="Akapitzlist"/>
+        <w:numPr>
+          <w:ilvl w:val="0"/>
+          <w:numId w:val="9"/>
+        </w:numPr>
+        <w:rPr>
+          <w:rFonts w:cstheme="minorHAnsi"/>
+          <w:b/>
+          <w:color w:val="auto"/>
+          <w:sz w:val="24"/>
+          <w:szCs w:val="24"/>
+        </w:rPr>
+      </w:pPr>
+      <w:r>
+        <w:rPr>
+          <w:rFonts w:cstheme="minorHAnsi"/>
+          <w:b/>
+          <w:color w:val="auto"/>
+          <w:sz w:val="24"/>
+          <w:szCs w:val="24"/>
+        </w:rPr>
+        <w:t>Numery rejestrów:</w:t>
+      </w:r>
+    </w:p>
+    <w:p>
+      <w:pPr>
+        <w:pStyle w:val="Akapitzlist"/>
+        <w:ind w:left="1440"/>
+        <w:rPr>
+          <w:rFonts w:cstheme="minorHAnsi"/>
+          <w:bCs/>
+          <w:color w:val="auto"/>
+          <w:sz w:val="24"/>
+          <w:szCs w:val="24"/>
+        </w:rPr>
+      </w:pPr>
+      <w:r>
+        <w:rPr>
+          <w:rFonts w:cstheme="minorHAnsi"/>
+          <w:bCs/>
+          <w:color w:val="auto"/>
+          <w:sz w:val="24"/>
+          <w:szCs w:val="24"/>
+        </w:rPr>
+        <w:t>- Discrete Output Coils: 1-9999</w:t>
+      </w:r>
+    </w:p>
+    <w:p>
+      <w:pPr>
+        <w:pStyle w:val="Akapitzlist"/>
+        <w:ind w:left="1440"/>
+        <w:rPr>
+          <w:rFonts w:cstheme="minorHAnsi"/>
+          <w:bCs/>
+          <w:color w:val="auto"/>
+          <w:sz w:val="24"/>
+          <w:szCs w:val="24"/>
+        </w:rPr>
+      </w:pPr>
+      <w:r>
+        <w:rPr>
+          <w:rFonts w:cstheme="minorHAnsi"/>
+          <w:bCs/>
+          <w:color w:val="auto"/>
+          <w:sz w:val="24"/>
+          <w:szCs w:val="24"/>
+        </w:rPr>
+        <w:t>- Discrete Input Contacts: 10001-19999</w:t>
+      </w:r>
+    </w:p>
+    <w:p>
+      <w:pPr>
+        <w:pStyle w:val="Akapitzlist"/>
+        <w:ind w:left="1440"/>
+        <w:rPr>
+          <w:rFonts w:cstheme="minorHAnsi"/>
+          <w:bCs/>
+          <w:color w:val="auto"/>
+          <w:sz w:val="24"/>
+          <w:szCs w:val="24"/>
+        </w:rPr>
+      </w:pPr>
+      <w:r>
+        <w:rPr>
+          <w:rFonts w:cstheme="minorHAnsi"/>
+          <w:bCs/>
+          <w:color w:val="auto"/>
+          <w:sz w:val="24"/>
+          <w:szCs w:val="24"/>
+        </w:rPr>
+        <w:t>- Analog Input Registers: 30001-39999</w:t>
+      </w:r>
+    </w:p>
+    <w:p>
+      <w:pPr>
+        <w:pStyle w:val="Akapitzlist"/>
+        <w:ind w:left="1440"/>
+        <w:rPr>
+          <w:rFonts w:cstheme="minorHAnsi"/>
+          <w:bCs/>
+          <w:color w:val="auto"/>
+          <w:sz w:val="24"/>
+          <w:szCs w:val="24"/>
+        </w:rPr>
+      </w:pPr>
+      <w:r>
+        <w:rPr>
+          <w:rFonts w:cstheme="minorHAnsi"/>
+          <w:bCs/>
+          <w:color w:val="auto"/>
+          <w:sz w:val="24"/>
+          <w:szCs w:val="24"/>
+        </w:rPr>
+        <w:t>- Analog Output Holding Registers: 40001-49999</w:t>
+      </w:r>
+    </w:p>
+    <w:p>
+      <w:pPr>
+        <w:pStyle w:val="Akapitzlist"/>
+        <w:ind w:left="1440"/>
+        <w:rPr>
+          <w:rFonts w:cstheme="minorHAnsi"/>
+          <w:bCs/>
+          <w:color w:val="auto"/>
+          <w:sz w:val="24"/>
+          <w:szCs w:val="24"/>
+        </w:rPr>
+      </w:pPr>
+    </w:p>
+    <w:p>
+      <w:pPr>
+        <w:pStyle w:val="Akapitzlist"/>
+        <w:numPr>
+          <w:ilvl w:val="0"/>
+          <w:numId w:val="9"/>
+        </w:numPr>
+        <w:rPr>
+          <w:rFonts w:cstheme="minorHAnsi"/>
+          <w:b/>
+          <w:color w:val="auto"/>
+          <w:sz w:val="24"/>
+          <w:szCs w:val="24"/>
+        </w:rPr>
+      </w:pPr>
+      <w:r>
+        <w:rPr>
+          <w:rFonts w:cstheme="minorHAnsi"/>
+          <w:b/>
+          <w:color w:val="auto"/>
+          <w:sz w:val="24"/>
+          <w:szCs w:val="24"/>
+        </w:rPr>
+        <w:t>Przykładowa a</w:t>
+      </w:r>
+      <w:r>
+        <w:rPr>
+          <w:rFonts w:cstheme="minorHAnsi"/>
+          <w:b/>
+          <w:color w:val="auto"/>
+          <w:sz w:val="24"/>
+          <w:szCs w:val="24"/>
+        </w:rPr>
+        <w:t>naliza</w:t>
+      </w:r>
+      <w:r>
+        <w:rPr>
+          <w:rFonts w:cstheme="minorHAnsi"/>
+          <w:b/>
+          <w:color w:val="auto"/>
+          <w:sz w:val="24"/>
+          <w:szCs w:val="24"/>
+        </w:rPr>
+        <w:t xml:space="preserve"> ramek</w:t>
+      </w:r>
+      <w:r>
+        <w:rPr>
+          <w:rFonts w:cstheme="minorHAnsi"/>
+          <w:b/>
+          <w:color w:val="auto"/>
+          <w:sz w:val="24"/>
+          <w:szCs w:val="24"/>
+        </w:rPr>
+        <w:t xml:space="preserve"> (według przykładu na simplymodbus.ca)</w:t>
+      </w:r>
+      <w:r>
+        <w:rPr>
+          <w:rFonts w:cstheme="minorHAnsi"/>
+          <w:b/>
+          <w:color w:val="auto"/>
+          <w:sz w:val="24"/>
+          <w:szCs w:val="24"/>
+        </w:rPr>
+        <w:t xml:space="preserve">: </w:t>
+      </w:r>
+    </w:p>
+    <w:p>
+      <w:pPr>
+        <w:pStyle w:val="Akapitzlist"/>
+        <w:ind w:left="1440"/>
+        <w:rPr>
+          <w:rFonts w:cstheme="minorHAnsi"/>
+          <w:bCs/>
+          <w:color w:val="auto"/>
+          <w:sz w:val="24"/>
+          <w:szCs w:val="24"/>
+        </w:rPr>
+      </w:pPr>
+      <w:r>
+        <w:rPr>
+          <w:rFonts w:cstheme="minorHAnsi"/>
+          <w:b/>
+          <w:color w:val="auto"/>
+          <w:sz w:val="24"/>
+          <w:szCs w:val="24"/>
+        </w:rPr>
+        <w:t xml:space="preserve">Request : </w:t>
+      </w:r>
+    </w:p>
+    <w:p>
+      <w:pPr>
+        <w:pStyle w:val="Akapitzlist"/>
+        <w:ind w:left="1440"/>
+        <w:rPr>
+          <w:rFonts w:cstheme="minorHAnsi"/>
+          <w:bCs/>
+          <w:color w:val="auto"/>
+          <w:sz w:val="24"/>
+          <w:szCs w:val="24"/>
+        </w:rPr>
+      </w:pPr>
+      <w:r>
+        <w:rPr>
+          <w:rFonts w:cstheme="minorHAnsi"/>
+          <w:bCs/>
+          <w:noProof/>
+          <w:color w:val="auto"/>
+          <w:sz w:val="24"/>
+          <w:szCs w:val="24"/>
+        </w:rPr>
+        <w:drawing>
+          <wp:inline distT="0" distB="0" distL="0" distR="0" wp14:anchorId="3E77D851" wp14:editId="2053A033">
+            <wp:extent cx="5760720" cy="127635"/>
+            <wp:effectExtent l="0" t="0" r="0" b="5715"/>
+            <wp:docPr id="2" name="Obraz 2"/>
+            <wp:cNvGraphicFramePr>
+              <a:graphicFrameLocks xmlns:a="http://schemas.openxmlformats.org/drawingml/2006/main" noChangeAspect="1"/>
+            </wp:cNvGraphicFramePr>
+            <a:graphic xmlns:a="http://schemas.openxmlformats.org/drawingml/2006/main">
+              <a:graphicData uri="http://schemas.openxmlformats.org/drawingml/2006/picture">
+                <pic:pic xmlns:pic="http://schemas.openxmlformats.org/drawingml/2006/picture">
+                  <pic:nvPicPr>
+                    <pic:cNvPr id="2" name="request.png"/>
+                    <pic:cNvPicPr/>
+                  </pic:nvPicPr>
+                  <pic:blipFill>
+                    <a:blip r:embed="rId8">
+                      <a:extLst>
+                        <a:ext uri="{28A0092B-C50C-407E-A947-70E740481C1C}">
+                          <a14:useLocalDpi xmlns:a14="http://schemas.microsoft.com/office/drawing/2010/main" val="0"/>
+                        </a:ext>
+                      </a:extLst>
+                    </a:blip>
+                    <a:stretch>
+                      <a:fillRect/>
+                    </a:stretch>
+                  </pic:blipFill>
+                  <pic:spPr>
+                    <a:xfrm>
+                      <a:off x="0" y="0"/>
+                      <a:ext cx="5760720" cy="127635"/>
+                    </a:xfrm>
+                    <a:prstGeom prst="rect">
+                      <a:avLst/>
+                    </a:prstGeom>
+                  </pic:spPr>
+                </pic:pic>
+              </a:graphicData>
+            </a:graphic>
+          </wp:inline>
+        </w:drawing>
+      </w:r>
+    </w:p>
+    <w:p>
+      <w:pPr>
+        <w:pStyle w:val="Akapitzlist"/>
+        <w:ind w:left="1440"/>
+        <w:rPr>
+          <w:rFonts w:cstheme="minorHAnsi"/>
+          <w:bCs/>
+          <w:color w:val="auto"/>
+          <w:sz w:val="24"/>
+          <w:szCs w:val="24"/>
+        </w:rPr>
+      </w:pPr>
+      <w:r>
+        <w:rPr>
+          <w:rFonts w:cstheme="minorHAnsi"/>
+          <w:bCs/>
+          <w:color w:val="auto"/>
+          <w:sz w:val="24"/>
+          <w:szCs w:val="24"/>
+        </w:rPr>
+        <w:t>- 000</w:t>
+      </w:r>
+      <w:r>
+        <w:rPr>
+          <w:rFonts w:cstheme="minorHAnsi"/>
+          <w:bCs/>
+          <w:color w:val="auto"/>
+          <w:sz w:val="24"/>
+          <w:szCs w:val="24"/>
+        </w:rPr>
+        <w:t>6</w:t>
+      </w:r>
+      <w:r>
+        <w:rPr>
+          <w:rFonts w:cstheme="minorHAnsi"/>
+          <w:bCs/>
+          <w:color w:val="auto"/>
+          <w:sz w:val="24"/>
+          <w:szCs w:val="24"/>
+        </w:rPr>
+        <w:t xml:space="preserve"> : identyfikator transakcji</w:t>
+      </w:r>
+    </w:p>
+    <w:p>
+      <w:pPr>
+        <w:pStyle w:val="Akapitzlist"/>
+        <w:ind w:left="1440"/>
+        <w:rPr>
+          <w:rFonts w:cstheme="minorHAnsi"/>
+          <w:bCs/>
+          <w:color w:val="auto"/>
+          <w:sz w:val="24"/>
+          <w:szCs w:val="24"/>
+        </w:rPr>
+      </w:pPr>
+      <w:r>
+        <w:rPr>
+          <w:rFonts w:cstheme="minorHAnsi"/>
+          <w:bCs/>
+          <w:color w:val="auto"/>
+          <w:sz w:val="24"/>
+          <w:szCs w:val="24"/>
+        </w:rPr>
+        <w:t>- 0000</w:t>
+      </w:r>
+      <w:r>
+        <w:rPr>
+          <w:rFonts w:cstheme="minorHAnsi"/>
+          <w:bCs/>
+          <w:color w:val="auto"/>
+          <w:sz w:val="24"/>
+          <w:szCs w:val="24"/>
+        </w:rPr>
+        <w:t xml:space="preserve"> : identyfikator protokołu</w:t>
+      </w:r>
+    </w:p>
+    <w:p>
+      <w:pPr>
+        <w:pStyle w:val="Akapitzlist"/>
+        <w:ind w:left="1440"/>
+        <w:rPr>
+          <w:rFonts w:cstheme="minorHAnsi"/>
+          <w:bCs/>
+          <w:color w:val="auto"/>
+          <w:sz w:val="24"/>
+          <w:szCs w:val="24"/>
+        </w:rPr>
+      </w:pPr>
+      <w:r>
+        <w:rPr>
+          <w:rFonts w:cstheme="minorHAnsi"/>
+          <w:bCs/>
+          <w:color w:val="auto"/>
+          <w:sz w:val="24"/>
+          <w:szCs w:val="24"/>
+        </w:rPr>
+        <w:t>- 0006</w:t>
+      </w:r>
+      <w:r>
+        <w:rPr>
+          <w:rFonts w:cstheme="minorHAnsi"/>
+          <w:bCs/>
+          <w:color w:val="auto"/>
+          <w:sz w:val="24"/>
+          <w:szCs w:val="24"/>
+        </w:rPr>
+        <w:t xml:space="preserve"> : długość wiadomości (6 kolejnych bajtów)</w:t>
+      </w:r>
+    </w:p>
+    <w:p>
+      <w:pPr>
+        <w:pStyle w:val="Akapitzlist"/>
+        <w:ind w:left="1440"/>
+        <w:rPr>
+          <w:rFonts w:cstheme="minorHAnsi"/>
+          <w:bCs/>
+          <w:color w:val="auto"/>
+          <w:sz w:val="24"/>
+          <w:szCs w:val="24"/>
+        </w:rPr>
+      </w:pPr>
+      <w:r>
+        <w:rPr>
+          <w:rFonts w:cstheme="minorHAnsi"/>
+          <w:bCs/>
+          <w:color w:val="auto"/>
+          <w:sz w:val="24"/>
+          <w:szCs w:val="24"/>
+        </w:rPr>
+        <w:t>- 01</w:t>
+      </w:r>
+      <w:r>
+        <w:rPr>
+          <w:rFonts w:cstheme="minorHAnsi"/>
+          <w:bCs/>
+          <w:color w:val="auto"/>
+          <w:sz w:val="24"/>
+          <w:szCs w:val="24"/>
+        </w:rPr>
+        <w:t>: identyfikator jednostki 0x01</w:t>
+      </w:r>
+    </w:p>
+    <w:p>
+      <w:pPr>
+        <w:pStyle w:val="Akapitzlist"/>
+        <w:ind w:left="1440"/>
+        <w:rPr>
+          <w:rFonts w:cstheme="minorHAnsi"/>
+          <w:bCs/>
+          <w:color w:val="auto"/>
+          <w:sz w:val="24"/>
+          <w:szCs w:val="24"/>
+        </w:rPr>
+      </w:pPr>
+      <w:r>
+        <w:rPr>
+          <w:rFonts w:cstheme="minorHAnsi"/>
+          <w:bCs/>
+          <w:color w:val="auto"/>
+          <w:sz w:val="24"/>
+          <w:szCs w:val="24"/>
+        </w:rPr>
+        <w:t>- 03</w:t>
+      </w:r>
+      <w:r>
+        <w:rPr>
+          <w:rFonts w:cstheme="minorHAnsi"/>
+          <w:bCs/>
+          <w:color w:val="auto"/>
+          <w:sz w:val="24"/>
+          <w:szCs w:val="24"/>
+        </w:rPr>
+        <w:t>: kod funkcji ( 0x03 read analog output holding registers)</w:t>
+      </w:r>
+    </w:p>
+    <w:p>
+      <w:pPr>
+        <w:pStyle w:val="Akapitzlist"/>
+        <w:ind w:left="1440"/>
+        <w:rPr>
+          <w:rFonts w:cstheme="minorHAnsi"/>
+          <w:bCs/>
+          <w:color w:val="auto"/>
+          <w:sz w:val="24"/>
+          <w:szCs w:val="24"/>
+        </w:rPr>
+      </w:pPr>
+      <w:r>
+        <w:rPr>
+          <w:rFonts w:cstheme="minorHAnsi"/>
+          <w:bCs/>
+          <w:color w:val="auto"/>
+          <w:sz w:val="24"/>
+          <w:szCs w:val="24"/>
+        </w:rPr>
+        <w:t>- 00</w:t>
+      </w:r>
+      <w:r>
+        <w:rPr>
+          <w:rFonts w:cstheme="minorHAnsi"/>
+          <w:bCs/>
+          <w:color w:val="auto"/>
+          <w:sz w:val="24"/>
+          <w:szCs w:val="24"/>
+        </w:rPr>
+        <w:t>00</w:t>
+      </w:r>
+      <w:r>
+        <w:rPr>
+          <w:rFonts w:cstheme="minorHAnsi"/>
+          <w:bCs/>
+          <w:color w:val="auto"/>
+          <w:sz w:val="24"/>
+          <w:szCs w:val="24"/>
+        </w:rPr>
+        <w:t>: adres pierwszego odpytywanego rejestru (40</w:t>
+      </w:r>
+      <w:r>
+        <w:rPr>
+          <w:rFonts w:cstheme="minorHAnsi"/>
+          <w:bCs/>
+          <w:color w:val="auto"/>
+          <w:sz w:val="24"/>
+          <w:szCs w:val="24"/>
+        </w:rPr>
+        <w:t>0</w:t>
+      </w:r>
+      <w:r>
+        <w:rPr>
+          <w:rFonts w:cstheme="minorHAnsi"/>
+          <w:bCs/>
+          <w:color w:val="auto"/>
+          <w:sz w:val="24"/>
+          <w:szCs w:val="24"/>
+        </w:rPr>
+        <w:t>0</w:t>
+      </w:r>
+      <w:r>
+        <w:rPr>
+          <w:rFonts w:cstheme="minorHAnsi"/>
+          <w:bCs/>
+          <w:color w:val="auto"/>
+          <w:sz w:val="24"/>
+          <w:szCs w:val="24"/>
+        </w:rPr>
+        <w:t>1</w:t>
+      </w:r>
+      <w:r>
+        <w:rPr>
+          <w:rFonts w:cstheme="minorHAnsi"/>
+          <w:bCs/>
+          <w:color w:val="auto"/>
+          <w:sz w:val="24"/>
+          <w:szCs w:val="24"/>
+        </w:rPr>
+        <w:t>)</w:t>
+      </w:r>
+    </w:p>
+    <w:p>
+      <w:pPr>
+        <w:pStyle w:val="Akapitzlist"/>
+        <w:ind w:left="1440"/>
+        <w:rPr>
+          <w:rFonts w:cstheme="minorHAnsi"/>
+          <w:bCs/>
+          <w:color w:val="auto"/>
+          <w:sz w:val="24"/>
+          <w:szCs w:val="24"/>
+        </w:rPr>
+      </w:pPr>
+      <w:r>
+        <w:rPr>
+          <w:rFonts w:cstheme="minorHAnsi"/>
+          <w:bCs/>
+          <w:color w:val="auto"/>
+          <w:sz w:val="24"/>
+          <w:szCs w:val="24"/>
+        </w:rPr>
+        <w:t>- 00</w:t>
+      </w:r>
+      <w:r>
+        <w:rPr>
+          <w:rFonts w:cstheme="minorHAnsi"/>
+          <w:bCs/>
+          <w:color w:val="auto"/>
+          <w:sz w:val="24"/>
+          <w:szCs w:val="24"/>
+        </w:rPr>
+        <w:t>14</w:t>
+      </w:r>
+      <w:r>
+        <w:rPr>
+          <w:rFonts w:cstheme="minorHAnsi"/>
+          <w:bCs/>
+          <w:color w:val="auto"/>
+          <w:sz w:val="24"/>
+          <w:szCs w:val="24"/>
+        </w:rPr>
+        <w:t xml:space="preserve">: ilość odpytywanych rejestrów </w:t>
+      </w:r>
+      <w:r>
+        <w:rPr>
+          <w:rFonts w:cstheme="minorHAnsi"/>
+          <w:bCs/>
+          <w:color w:val="auto"/>
+          <w:sz w:val="24"/>
+          <w:szCs w:val="24"/>
+        </w:rPr>
+        <w:t>heksadecymalnie 0x14</w:t>
+      </w:r>
+    </w:p>
+    <w:p>
+      <w:pPr>
+        <w:pStyle w:val="Akapitzlist"/>
+        <w:ind w:left="1440"/>
+        <w:rPr>
+          <w:rFonts w:cstheme="minorHAnsi"/>
+          <w:bCs/>
+          <w:color w:val="auto"/>
+          <w:sz w:val="24"/>
+          <w:szCs w:val="24"/>
+        </w:rPr>
+      </w:pPr>
+      <w:r>
+        <w:rPr>
+          <w:rFonts w:cstheme="minorHAnsi"/>
+          <w:b/>
+          <w:color w:val="auto"/>
+          <w:sz w:val="24"/>
+          <w:szCs w:val="24"/>
+        </w:rPr>
+        <w:t>Response</w:t>
+      </w:r>
+      <w:r>
+        <w:rPr>
+          <w:rFonts w:cstheme="minorHAnsi"/>
+          <w:bCs/>
+          <w:color w:val="auto"/>
+          <w:sz w:val="24"/>
+          <w:szCs w:val="24"/>
+        </w:rPr>
+        <w:t xml:space="preserve">: </w:t>
+      </w:r>
+    </w:p>
+    <w:p>
+      <w:pPr>
+        <w:pStyle w:val="Akapitzlist"/>
+        <w:ind w:left="1440"/>
+        <w:rPr>
+          <w:rFonts w:cstheme="minorHAnsi"/>
+          <w:bCs/>
+          <w:color w:val="auto"/>
+          <w:sz w:val="24"/>
+          <w:szCs w:val="24"/>
+        </w:rPr>
+      </w:pPr>
+      <w:r>
+        <w:rPr>
+          <w:rFonts w:cstheme="minorHAnsi"/>
+          <w:bCs/>
+          <w:noProof/>
+          <w:color w:val="auto"/>
+          <w:sz w:val="24"/>
+          <w:szCs w:val="24"/>
+        </w:rPr>
+        <w:drawing>
+          <wp:inline distT="0" distB="0" distL="0" distR="0" wp14:anchorId="3B474CE5" wp14:editId="71A0CC30">
+            <wp:extent cx="5494020" cy="224678"/>
+            <wp:effectExtent l="0" t="0" r="0" b="4445"/>
+            <wp:docPr id="3" name="Obraz 3"/>
+            <wp:cNvGraphicFramePr>
+              <a:graphicFrameLocks xmlns:a="http://schemas.openxmlformats.org/drawingml/2006/main" noChangeAspect="1"/>
+            </wp:cNvGraphicFramePr>
+            <a:graphic xmlns:a="http://schemas.openxmlformats.org/drawingml/2006/main">
+              <a:graphicData uri="http://schemas.openxmlformats.org/drawingml/2006/picture">
+                <pic:pic xmlns:pic="http://schemas.openxmlformats.org/drawingml/2006/picture">
+                  <pic:nvPicPr>
+                    <pic:cNvPr id="3" name="response.png"/>
+                    <pic:cNvPicPr/>
+                  </pic:nvPicPr>
+                  <pic:blipFill>
+                    <a:blip r:embed="rId9">
+                      <a:extLst>
+                        <a:ext uri="{28A0092B-C50C-407E-A947-70E740481C1C}">
+                          <a14:useLocalDpi xmlns:a14="http://schemas.microsoft.com/office/drawing/2010/main" val="0"/>
+                        </a:ext>
+                      </a:extLst>
+                    </a:blip>
+                    <a:stretch>
+                      <a:fillRect/>
+                    </a:stretch>
+                  </pic:blipFill>
+                  <pic:spPr>
+                    <a:xfrm>
+                      <a:off x="0" y="0"/>
+                      <a:ext cx="5585761" cy="228430"/>
+                    </a:xfrm>
+                    <a:prstGeom prst="rect">
+                      <a:avLst/>
+                    </a:prstGeom>
+                  </pic:spPr>
+                </pic:pic>
+              </a:graphicData>
+            </a:graphic>
+          </wp:inline>
+        </w:drawing>
+      </w:r>
+    </w:p>
+    <w:p>
+      <w:pPr>
+        <w:pStyle w:val="Akapitzlist"/>
+        <w:ind w:left="1440"/>
+        <w:rPr>
+          <w:rFonts w:cstheme="minorHAnsi"/>
+          <w:bCs/>
+          <w:color w:val="auto"/>
+          <w:sz w:val="24"/>
+          <w:szCs w:val="24"/>
+        </w:rPr>
+      </w:pPr>
+      <w:r>
+        <w:rPr>
+          <w:rFonts w:cstheme="minorHAnsi"/>
+          <w:bCs/>
+          <w:color w:val="auto"/>
+          <w:sz w:val="24"/>
+          <w:szCs w:val="24"/>
+        </w:rPr>
+        <w:t>- 000</w:t>
+      </w:r>
+      <w:r>
+        <w:rPr>
+          <w:rFonts w:cstheme="minorHAnsi"/>
+          <w:bCs/>
+          <w:color w:val="auto"/>
+          <w:sz w:val="24"/>
+          <w:szCs w:val="24"/>
+        </w:rPr>
+        <w:t>6 : identyfikator transakcji</w:t>
+      </w:r>
+    </w:p>
+    <w:p>
+      <w:pPr>
+        <w:pStyle w:val="Akapitzlist"/>
+        <w:ind w:left="1440"/>
+        <w:rPr>
+          <w:rFonts w:cstheme="minorHAnsi"/>
+          <w:bCs/>
+          <w:color w:val="auto"/>
+          <w:sz w:val="24"/>
+          <w:szCs w:val="24"/>
+        </w:rPr>
+      </w:pPr>
+      <w:r>
+        <w:rPr>
+          <w:rFonts w:cstheme="minorHAnsi"/>
+          <w:bCs/>
+          <w:color w:val="auto"/>
+          <w:sz w:val="24"/>
+          <w:szCs w:val="24"/>
+        </w:rPr>
+        <w:t>- 0000</w:t>
+      </w:r>
+      <w:r>
+        <w:rPr>
+          <w:rFonts w:cstheme="minorHAnsi"/>
+          <w:bCs/>
+          <w:color w:val="auto"/>
+          <w:sz w:val="24"/>
+          <w:szCs w:val="24"/>
+        </w:rPr>
+        <w:t xml:space="preserve"> : identyfikator protokołu</w:t>
+      </w:r>
+    </w:p>
+    <w:p>
+      <w:pPr>
+        <w:pStyle w:val="Akapitzlist"/>
+        <w:ind w:left="1440"/>
+        <w:rPr>
+          <w:rFonts w:cstheme="minorHAnsi"/>
+          <w:bCs/>
+          <w:color w:val="auto"/>
+          <w:sz w:val="24"/>
+          <w:szCs w:val="24"/>
+        </w:rPr>
+      </w:pPr>
+      <w:r>
+        <w:rPr>
+          <w:rFonts w:cstheme="minorHAnsi"/>
+          <w:bCs/>
+          <w:color w:val="auto"/>
+          <w:sz w:val="24"/>
+          <w:szCs w:val="24"/>
+        </w:rPr>
+        <w:t>- 00</w:t>
+      </w:r>
+      <w:r>
+        <w:rPr>
+          <w:rFonts w:cstheme="minorHAnsi"/>
+          <w:bCs/>
+          <w:color w:val="auto"/>
+          <w:sz w:val="24"/>
+          <w:szCs w:val="24"/>
+        </w:rPr>
+        <w:t>3B : długość wiadomości</w:t>
+      </w:r>
+      <w:r>
+        <w:rPr>
+          <w:rFonts w:cstheme="minorHAnsi"/>
+          <w:bCs/>
+          <w:color w:val="auto"/>
+          <w:sz w:val="24"/>
+          <w:szCs w:val="24"/>
+        </w:rPr>
+        <w:t xml:space="preserve"> heksadecymalnie</w:t>
+      </w:r>
+      <w:bookmarkStart w:id="0" w:name="_GoBack"/>
+      <w:bookmarkEnd w:id="0"/>
+      <w:r>
+        <w:rPr>
+          <w:rFonts w:cstheme="minorHAnsi"/>
+          <w:bCs/>
+          <w:color w:val="auto"/>
+          <w:sz w:val="24"/>
+          <w:szCs w:val="24"/>
+        </w:rPr>
+        <w:t xml:space="preserve"> </w:t>
+      </w:r>
+      <w:r>
+        <w:rPr>
+          <w:rFonts w:cstheme="minorHAnsi"/>
+          <w:bCs/>
+          <w:color w:val="auto"/>
+          <w:sz w:val="24"/>
+          <w:szCs w:val="24"/>
+        </w:rPr>
+        <w:t>0x3B</w:t>
+      </w:r>
+    </w:p>
+    <w:p>
+      <w:pPr>
+        <w:pStyle w:val="Akapitzlist"/>
+        <w:ind w:left="1440"/>
+        <w:rPr>
+          <w:rFonts w:cstheme="minorHAnsi"/>
+          <w:bCs/>
+          <w:color w:val="auto"/>
+          <w:sz w:val="24"/>
+          <w:szCs w:val="24"/>
+        </w:rPr>
+      </w:pPr>
+      <w:r>
+        <w:rPr>
+          <w:rFonts w:cstheme="minorHAnsi"/>
+          <w:bCs/>
+          <w:color w:val="auto"/>
+          <w:sz w:val="24"/>
+          <w:szCs w:val="24"/>
+        </w:rPr>
+        <w:t>- 01</w:t>
+      </w:r>
+      <w:r>
+        <w:rPr>
+          <w:rFonts w:cstheme="minorHAnsi"/>
+          <w:bCs/>
+          <w:color w:val="auto"/>
+          <w:sz w:val="24"/>
+          <w:szCs w:val="24"/>
+        </w:rPr>
+        <w:t>: identyfikator jednostki 0x01</w:t>
+      </w:r>
+    </w:p>
+    <w:p>
+      <w:pPr>
+        <w:pStyle w:val="Akapitzlist"/>
+        <w:ind w:left="1440"/>
+        <w:rPr>
+          <w:rFonts w:cstheme="minorHAnsi"/>
+          <w:bCs/>
+          <w:color w:val="auto"/>
+          <w:sz w:val="24"/>
+          <w:szCs w:val="24"/>
+        </w:rPr>
+      </w:pPr>
+      <w:r>
+        <w:rPr>
+          <w:rFonts w:cstheme="minorHAnsi"/>
+          <w:bCs/>
+          <w:color w:val="auto"/>
+          <w:sz w:val="24"/>
+          <w:szCs w:val="24"/>
+        </w:rPr>
+        <w:t>- 03</w:t>
+      </w:r>
+      <w:r>
+        <w:rPr>
+          <w:rFonts w:cstheme="minorHAnsi"/>
+          <w:bCs/>
+          <w:color w:val="auto"/>
+          <w:sz w:val="24"/>
+          <w:szCs w:val="24"/>
+        </w:rPr>
+        <w:t>: kod funkcji ( 0x03 read analog output holding registers)</w:t>
+      </w:r>
+    </w:p>
+    <w:p>
+      <w:pPr>
+        <w:pStyle w:val="Akapitzlist"/>
+        <w:ind w:left="1440"/>
+        <w:rPr>
+          <w:rFonts w:cstheme="minorHAnsi"/>
+          <w:bCs/>
+          <w:color w:val="auto"/>
+          <w:sz w:val="24"/>
+          <w:szCs w:val="24"/>
+        </w:rPr>
+      </w:pPr>
+      <w:r>
+        <w:rPr>
+          <w:rFonts w:cstheme="minorHAnsi"/>
+          <w:bCs/>
+          <w:color w:val="auto"/>
+          <w:sz w:val="24"/>
+          <w:szCs w:val="24"/>
+        </w:rPr>
+        <w:t xml:space="preserve">- </w:t>
+      </w:r>
+      <w:r>
+        <w:rPr>
+          <w:rFonts w:cstheme="minorHAnsi"/>
+          <w:bCs/>
+          <w:color w:val="auto"/>
+          <w:sz w:val="24"/>
+          <w:szCs w:val="24"/>
+        </w:rPr>
+        <w:t>pozostałe bajty to zawartości rejestrów jak na zdjęciu poniżej</w:t>
+      </w:r>
+    </w:p>
+    <w:p>
+      <w:pPr>
+        <w:pStyle w:val="Akapitzlist"/>
+        <w:keepNext/>
+        <w:ind w:left="1440"/>
+      </w:pPr>
+      <w:r>
+        <w:rPr>
+          <w:rFonts w:cstheme="minorHAnsi"/>
+          <w:bCs/>
+          <w:noProof/>
+          <w:color w:val="auto"/>
+          <w:sz w:val="24"/>
+          <w:szCs w:val="24"/>
+        </w:rPr>
+        <w:lastRenderedPageBreak/>
+        <w:drawing>
+          <wp:inline distT="0" distB="0" distL="0" distR="0" wp14:anchorId="4588838A" wp14:editId="0C75BD79">
+            <wp:extent cx="4191363" cy="2591025"/>
+            <wp:effectExtent l="0" t="0" r="0" b="0"/>
+            <wp:docPr id="5" name="Obraz 5"/>
+            <wp:cNvGraphicFramePr>
+              <a:graphicFrameLocks xmlns:a="http://schemas.openxmlformats.org/drawingml/2006/main" noChangeAspect="1"/>
+            </wp:cNvGraphicFramePr>
+            <a:graphic xmlns:a="http://schemas.openxmlformats.org/drawingml/2006/main">
+              <a:graphicData uri="http://schemas.openxmlformats.org/drawingml/2006/picture">
+                <pic:pic xmlns:pic="http://schemas.openxmlformats.org/drawingml/2006/picture">
+                  <pic:nvPicPr>
+                    <pic:cNvPr id="5" name="registers.png"/>
+                    <pic:cNvPicPr/>
+                  </pic:nvPicPr>
+                  <pic:blipFill>
+                    <a:blip r:embed="rId10">
+                      <a:extLst>
+                        <a:ext uri="{28A0092B-C50C-407E-A947-70E740481C1C}">
+                          <a14:useLocalDpi xmlns:a14="http://schemas.microsoft.com/office/drawing/2010/main" val="0"/>
+                        </a:ext>
+                      </a:extLst>
+                    </a:blip>
+                    <a:stretch>
+                      <a:fillRect/>
+                    </a:stretch>
+                  </pic:blipFill>
+                  <pic:spPr>
+                    <a:xfrm>
+                      <a:off x="0" y="0"/>
+                      <a:ext cx="4191363" cy="2591025"/>
+                    </a:xfrm>
+                    <a:prstGeom prst="rect">
+                      <a:avLst/>
+                    </a:prstGeom>
+                  </pic:spPr>
+                </pic:pic>
+              </a:graphicData>
+            </a:graphic>
+          </wp:inline>
+        </w:drawing>
+      </w:r>
+    </w:p>
+    <w:p>
+      <w:pPr>
+        <w:pStyle w:val="Legenda"/>
+        <w:jc w:val="center"/>
+        <w:rPr>
+          <w:rFonts w:cstheme="minorHAnsi"/>
+          <w:bCs/>
+          <w:color w:val="auto"/>
+          <w:sz w:val="24"/>
+          <w:szCs w:val="24"/>
+        </w:rPr>
+      </w:pPr>
+      <w:r>
+        <w:t xml:space="preserve">Rysunek </w:t>
+      </w:r>
+      <w:r>
+        <w:fldChar w:fldCharType="begin"/>
+      </w:r>
+      <w:r>
+        <w:instrText xml:space="preserve"> SEQ Rysunek \* ARABIC </w:instrText>
+      </w:r>
+      <w:r>
+        <w:fldChar w:fldCharType="separate"/>
+      </w:r>
+      <w:r>
+        <w:rPr>
+          <w:noProof/>
+        </w:rPr>
+        <w:t>1</w:t>
+      </w:r>
+      <w:r>
+        <w:rPr>
+          <w:noProof/>
+        </w:rPr>
+        <w:fldChar w:fldCharType="end"/>
+      </w:r>
+      <w:r>
+        <w:t xml:space="preserve"> Przykład ze strony </w:t>
+      </w:r>
+      <w:r>
+        <w:t>http://www.simplymodbus.ca/</w:t>
+      </w:r>
+    </w:p>
+    <w:p>
+      <w:pPr>
+        <w:pStyle w:val="Akapitzlist"/>
+        <w:ind w:left="1440"/>
+        <w:rPr>
+          <w:rFonts w:asciiTheme="majorHAnsi" w:hAnsiTheme="majorHAnsi" w:cstheme="majorHAnsi"/>
+          <w:bCs/>
+          <w:color w:val="auto"/>
+          <w:sz w:val="36"/>
+          <w:szCs w:val="24"/>
+        </w:rPr>
+      </w:pPr>
+    </w:p>
+    <w:p>
+      <w:pPr>
+        <w:pStyle w:val="Akapitzlist"/>
+        <w:numPr>
+          <w:ilvl w:val="0"/>
+          <w:numId w:val="1"/>
+        </w:numPr>
+        <w:rPr>
+          <w:rFonts w:asciiTheme="majorHAnsi" w:hAnsiTheme="majorHAnsi" w:cstheme="majorHAnsi"/>
+          <w:b/>
+          <w:sz w:val="36"/>
+          <w:szCs w:val="24"/>
+        </w:rPr>
+      </w:pPr>
+      <w:r>
+        <w:rPr>
+          <w:rFonts w:asciiTheme="majorHAnsi" w:hAnsiTheme="majorHAnsi" w:cstheme="majorHAnsi"/>
+          <w:b/>
+          <w:sz w:val="36"/>
+          <w:szCs w:val="24"/>
+        </w:rPr>
+        <w:t>Przebieg zajęć i k</w:t>
+      </w:r>
+      <w:r>
+        <w:rPr>
+          <w:rFonts w:asciiTheme="majorHAnsi" w:hAnsiTheme="majorHAnsi" w:cstheme="majorHAnsi"/>
+          <w:b/>
+          <w:sz w:val="36"/>
+          <w:szCs w:val="24"/>
+        </w:rPr>
+        <w:t>od programu</w:t>
       </w:r>
     </w:p>
     <w:p>
@@ -584,6 +2340,123 @@
           <w:szCs w:val="19"/>
         </w:rPr>
       </w:pPr>
+    </w:p>
+    <w:p>
+      <w:pPr>
+        <w:pStyle w:val="Akapitzlist"/>
+        <w:numPr>
+          <w:ilvl w:val="0"/>
+          <w:numId w:val="9"/>
+        </w:numPr>
+        <w:spacing w:after="0" w:line="240" w:lineRule="auto"/>
+        <w:rPr>
+          <w:rFonts w:ascii="Times New Roman" w:eastAsia="Times New Roman" w:hAnsi="Times New Roman" w:cs="Times New Roman"/>
+          <w:color w:val="auto"/>
+          <w:sz w:val="24"/>
+          <w:szCs w:val="24"/>
+          <w:lang w:eastAsia="pl-PL"/>
+        </w:rPr>
+      </w:pPr>
+      <w:r>
+        <w:rPr>
+          <w:rFonts w:cstheme="minorHAnsi"/>
+          <w:color w:val="auto"/>
+          <w:sz w:val="24"/>
+          <w:szCs w:val="24"/>
+        </w:rPr>
+        <w:t xml:space="preserve">Na początku zajęć udało nam się </w:t>
+      </w:r>
+      <w:r>
+        <w:rPr>
+          <w:rFonts w:eastAsia="Times New Roman" w:cstheme="minorHAnsi"/>
+          <w:color w:val="auto"/>
+          <w:sz w:val="24"/>
+          <w:szCs w:val="24"/>
+          <w:lang w:eastAsia="pl-PL"/>
+        </w:rPr>
+        <w:t xml:space="preserve">połączyć urządzenie EMA-90N z komputerem za pomocą komunikacji Ethernet i uruchomić aplikację demonstracyjną </w:t>
+      </w:r>
+    </w:p>
+    <w:p>
+      <w:pPr>
+        <w:pStyle w:val="Akapitzlist"/>
+        <w:numPr>
+          <w:ilvl w:val="0"/>
+          <w:numId w:val="9"/>
+        </w:numPr>
+        <w:spacing w:after="0" w:line="240" w:lineRule="auto"/>
+        <w:rPr>
+          <w:rFonts w:ascii="Times New Roman" w:eastAsia="Times New Roman" w:hAnsi="Times New Roman" w:cs="Times New Roman"/>
+          <w:color w:val="auto"/>
+          <w:sz w:val="24"/>
+          <w:szCs w:val="24"/>
+          <w:lang w:eastAsia="pl-PL"/>
+        </w:rPr>
+      </w:pPr>
+      <w:r>
+        <w:rPr>
+          <w:rFonts w:eastAsia="Times New Roman" w:cstheme="minorHAnsi"/>
+          <w:color w:val="auto"/>
+          <w:sz w:val="24"/>
+          <w:szCs w:val="24"/>
+          <w:lang w:eastAsia="pl-PL"/>
+        </w:rPr>
+        <w:t>Następnie przystąpiliśmy do napisania aplikacji w C# wykorzystując bibliotekę EasyModbus</w:t>
+      </w:r>
+    </w:p>
+    <w:p>
+      <w:pPr>
+        <w:pStyle w:val="Akapitzlist"/>
+        <w:numPr>
+          <w:ilvl w:val="0"/>
+          <w:numId w:val="9"/>
+        </w:numPr>
+        <w:spacing w:after="0" w:line="240" w:lineRule="auto"/>
+        <w:rPr>
+          <w:rFonts w:ascii="Times New Roman" w:eastAsia="Times New Roman" w:hAnsi="Times New Roman" w:cs="Times New Roman"/>
+          <w:color w:val="auto"/>
+          <w:sz w:val="24"/>
+          <w:szCs w:val="24"/>
+          <w:lang w:eastAsia="pl-PL"/>
+        </w:rPr>
+      </w:pPr>
+      <w:r>
+        <w:rPr>
+          <w:rFonts w:eastAsia="Times New Roman" w:cstheme="minorHAnsi"/>
+          <w:color w:val="auto"/>
+          <w:sz w:val="24"/>
+          <w:szCs w:val="24"/>
+          <w:lang w:eastAsia="pl-PL"/>
+        </w:rPr>
+        <w:t>Zgodnie z zaleceniem ze strony z zadaniem pole UnitIdentifier (identyfikator jednostki) zostało ustawione na wartość 0x01</w:t>
+      </w:r>
+    </w:p>
+    <w:p>
+      <w:pPr>
+        <w:pStyle w:val="Akapitzlist"/>
+        <w:numPr>
+          <w:ilvl w:val="0"/>
+          <w:numId w:val="9"/>
+        </w:numPr>
+        <w:spacing w:after="0" w:line="240" w:lineRule="auto"/>
+        <w:rPr>
+          <w:rFonts w:ascii="Times New Roman" w:eastAsia="Times New Roman" w:hAnsi="Times New Roman" w:cs="Times New Roman"/>
+          <w:color w:val="auto"/>
+          <w:sz w:val="24"/>
+          <w:szCs w:val="24"/>
+          <w:lang w:eastAsia="pl-PL"/>
+        </w:rPr>
+      </w:pPr>
+      <w:r>
+        <w:rPr>
+          <w:rFonts w:eastAsia="Times New Roman" w:cstheme="minorHAnsi"/>
+          <w:color w:val="auto"/>
+          <w:sz w:val="24"/>
+          <w:szCs w:val="24"/>
+          <w:lang w:eastAsia="pl-PL"/>
+        </w:rPr>
+        <w:t>Poniższy kod powstał w oparciu o dokumentację biblioteki EasyModbus</w:t>
+      </w:r>
     </w:p>
     <w:p>
       <w:pPr>
@@ -594,6 +2467,23 @@
         <w:autoSpaceDN w:val="0"/>
         <w:adjustRightInd w:val="0"/>
         <w:spacing w:after="0" w:line="240" w:lineRule="auto"/>
+        <w:rPr>
+          <w:rFonts w:cstheme="minorHAnsi"/>
+          <w:color w:val="000000"/>
+          <w:sz w:val="24"/>
+          <w:szCs w:val="24"/>
+        </w:rPr>
+      </w:pPr>
+    </w:p>
+    <w:p>
+      <w:pPr>
+        <w:tabs>
+          <w:tab w:val="left" w:pos="2940"/>
+        </w:tabs>
+        <w:autoSpaceDE w:val="0"/>
+        <w:autoSpaceDN w:val="0"/>
+        <w:adjustRightInd w:val="0"/>
+        <w:spacing w:after="0" w:line="240" w:lineRule="auto"/>
         <w:jc w:val="center"/>
         <w:rPr>
           <w:rFonts w:cstheme="minorHAnsi"/>
@@ -620,7 +2510,7 @@
         </w:rPr>
         <w:t xml:space="preserve"> </w:t>
       </w:r>
-      <w:hyperlink r:id="rId7" w:history="1">
+      <w:hyperlink r:id="rId11" w:history="1">
         <w:r>
           <w:rPr>
             <w:rStyle w:val="Hipercze"/>
@@ -807,48 +2697,17 @@
           <w:sz w:val="19"/>
           <w:szCs w:val="19"/>
         </w:rPr>
-        <w:t xml:space="preserve">//obiekt klasy </w:t>
-      </w:r>
-      <w:proofErr w:type="spellStart"/>
-      <w:r>
-        <w:rPr>
-          <w:rFonts w:ascii="Consolas" w:hAnsi="Consolas" w:cs="Consolas"/>
-          <w:color w:val="000000"/>
-          <w:sz w:val="19"/>
-          <w:szCs w:val="19"/>
-        </w:rPr>
-        <w:t>m</w:t>
-      </w:r>
-      <w:r>
-        <w:rPr>
-          <w:rFonts w:ascii="Consolas" w:hAnsi="Consolas" w:cs="Consolas"/>
-          <w:color w:val="000000"/>
-          <w:sz w:val="19"/>
-          <w:szCs w:val="19"/>
-        </w:rPr>
-        <w:t>odbus</w:t>
-      </w:r>
-      <w:proofErr w:type="spellEnd"/>
-      <w:r>
-        <w:rPr>
-          <w:rFonts w:ascii="Consolas" w:hAnsi="Consolas" w:cs="Consolas"/>
-          <w:color w:val="000000"/>
-          <w:sz w:val="19"/>
-          <w:szCs w:val="19"/>
-        </w:rPr>
-        <w:t xml:space="preserve"> potrzebny do odczytania </w:t>
-      </w:r>
-      <w:proofErr w:type="spellStart"/>
-      <w:r>
-        <w:rPr>
-          <w:rFonts w:ascii="Consolas" w:hAnsi="Consolas" w:cs="Consolas"/>
-          <w:color w:val="000000"/>
-          <w:sz w:val="19"/>
-          <w:szCs w:val="19"/>
-        </w:rPr>
-        <w:t>parametrow</w:t>
-      </w:r>
-      <w:proofErr w:type="spellEnd"/>
+        <w:t>//obiekt klasy m</w:t>
+      </w:r>
+      <w:r>
+        <w:rPr>
+          <w:rFonts w:ascii="Consolas" w:hAnsi="Consolas" w:cs="Consolas"/>
+          <w:color w:val="000000"/>
+          <w:sz w:val="19"/>
+          <w:szCs w:val="19"/>
+        </w:rPr>
+        <w:t>odbus potrzebny do odczytania parametrow</w:t>
+      </w:r>
     </w:p>
     <w:p>
       <w:pPr>
@@ -870,47 +2729,7 @@
           <w:sz w:val="19"/>
           <w:szCs w:val="19"/>
         </w:rPr>
-        <w:t xml:space="preserve">        </w:t>
-      </w:r>
-      <w:proofErr w:type="spellStart"/>
-      <w:r>
-        <w:rPr>
-          <w:rFonts w:ascii="Consolas" w:hAnsi="Consolas" w:cs="Consolas"/>
-          <w:color w:val="000000"/>
-          <w:sz w:val="19"/>
-          <w:szCs w:val="19"/>
-        </w:rPr>
-        <w:t>ModbusClient</w:t>
-      </w:r>
-      <w:proofErr w:type="spellEnd"/>
-      <w:r>
-        <w:rPr>
-          <w:rFonts w:ascii="Consolas" w:hAnsi="Consolas" w:cs="Consolas"/>
-          <w:color w:val="000000"/>
-          <w:sz w:val="19"/>
-          <w:szCs w:val="19"/>
-        </w:rPr>
-        <w:t xml:space="preserve"> </w:t>
-      </w:r>
-      <w:proofErr w:type="spellStart"/>
-      <w:r>
-        <w:rPr>
-          <w:rFonts w:ascii="Consolas" w:hAnsi="Consolas" w:cs="Consolas"/>
-          <w:color w:val="000000"/>
-          <w:sz w:val="19"/>
-          <w:szCs w:val="19"/>
-        </w:rPr>
-        <w:t>modbusClient</w:t>
-      </w:r>
-      <w:proofErr w:type="spellEnd"/>
-      <w:r>
-        <w:rPr>
-          <w:rFonts w:ascii="Consolas" w:hAnsi="Consolas" w:cs="Consolas"/>
-          <w:color w:val="000000"/>
-          <w:sz w:val="19"/>
-          <w:szCs w:val="19"/>
-        </w:rPr>
-        <w:t>;</w:t>
+        <w:t xml:space="preserve">        ModbusClient modbusClient;</w:t>
       </w:r>
     </w:p>
     <w:p>
@@ -1018,29 +2837,7 @@
           <w:szCs w:val="19"/>
           <w:lang w:val="en-GB"/>
         </w:rPr>
-        <w:t xml:space="preserve">            </w:t>
-      </w:r>
-      <w:proofErr w:type="spellStart"/>
-      <w:r>
-        <w:rPr>
-          <w:rFonts w:ascii="Consolas" w:hAnsi="Consolas" w:cs="Consolas"/>
-          <w:color w:val="000000"/>
-          <w:sz w:val="19"/>
-          <w:szCs w:val="19"/>
-          <w:lang w:val="en-GB"/>
-        </w:rPr>
-        <w:t>InitializeComponent</w:t>
-      </w:r>
-      <w:proofErr w:type="spellEnd"/>
-      <w:r>
-        <w:rPr>
-          <w:rFonts w:ascii="Consolas" w:hAnsi="Consolas" w:cs="Consolas"/>
-          <w:color w:val="000000"/>
-          <w:sz w:val="19"/>
-          <w:szCs w:val="19"/>
-          <w:lang w:val="en-GB"/>
-        </w:rPr>
-        <w:t>();</w:t>
+        <w:t xml:space="preserve">            InitializeComponent();</w:t>
       </w:r>
     </w:p>
     <w:p>
@@ -1145,29 +2942,7 @@
           <w:szCs w:val="19"/>
           <w:lang w:val="en-GB"/>
         </w:rPr>
-        <w:t xml:space="preserve"> </w:t>
-      </w:r>
-      <w:proofErr w:type="spellStart"/>
-      <w:r>
-        <w:rPr>
-          <w:rFonts w:ascii="Consolas" w:hAnsi="Consolas" w:cs="Consolas"/>
-          <w:color w:val="000000"/>
-          <w:sz w:val="19"/>
-          <w:szCs w:val="19"/>
-          <w:lang w:val="en-GB"/>
-        </w:rPr>
-        <w:t>buttonConnect_Click</w:t>
-      </w:r>
-      <w:proofErr w:type="spellEnd"/>
-      <w:r>
-        <w:rPr>
-          <w:rFonts w:ascii="Consolas" w:hAnsi="Consolas" w:cs="Consolas"/>
-          <w:color w:val="000000"/>
-          <w:sz w:val="19"/>
-          <w:szCs w:val="19"/>
-          <w:lang w:val="en-GB"/>
-        </w:rPr>
-        <w:t>(</w:t>
+        <w:t xml:space="preserve"> buttonConnect_Click(</w:t>
       </w:r>
       <w:r>
         <w:rPr>
@@ -1187,29 +2962,7 @@
           <w:szCs w:val="19"/>
           <w:lang w:val="en-GB"/>
         </w:rPr>
-        <w:t xml:space="preserve"> sender, </w:t>
-      </w:r>
-      <w:proofErr w:type="spellStart"/>
-      <w:r>
-        <w:rPr>
-          <w:rFonts w:ascii="Consolas" w:hAnsi="Consolas" w:cs="Consolas"/>
-          <w:color w:val="000000"/>
-          <w:sz w:val="19"/>
-          <w:szCs w:val="19"/>
-          <w:lang w:val="en-GB"/>
-        </w:rPr>
-        <w:t>EventArgs</w:t>
-      </w:r>
-      <w:proofErr w:type="spellEnd"/>
-      <w:r>
-        <w:rPr>
-          <w:rFonts w:ascii="Consolas" w:hAnsi="Consolas" w:cs="Consolas"/>
-          <w:color w:val="000000"/>
-          <w:sz w:val="19"/>
-          <w:szCs w:val="19"/>
-          <w:lang w:val="en-GB"/>
-        </w:rPr>
-        <w:t xml:space="preserve"> e)</w:t>
+        <w:t xml:space="preserve"> sender, EventArgs e)</w:t>
       </w:r>
     </w:p>
     <w:p>
@@ -1336,56 +3089,16 @@
           <w:sz w:val="19"/>
           <w:szCs w:val="19"/>
         </w:rPr>
-        <w:t xml:space="preserve"> </w:t>
-      </w:r>
-      <w:proofErr w:type="spellStart"/>
-      <w:r>
-        <w:rPr>
-          <w:rFonts w:ascii="Consolas" w:hAnsi="Consolas" w:cs="Consolas"/>
-          <w:color w:val="000000"/>
-          <w:sz w:val="19"/>
-          <w:szCs w:val="19"/>
-        </w:rPr>
-        <w:t>ip</w:t>
-      </w:r>
-      <w:proofErr w:type="spellEnd"/>
-      <w:r>
-        <w:rPr>
-          <w:rFonts w:ascii="Consolas" w:hAnsi="Consolas" w:cs="Consolas"/>
-          <w:color w:val="000000"/>
-          <w:sz w:val="19"/>
-          <w:szCs w:val="19"/>
-        </w:rPr>
-        <w:t xml:space="preserve"> podanego przez </w:t>
-      </w:r>
-      <w:r>
-        <w:rPr>
-          <w:rFonts w:ascii="Consolas" w:hAnsi="Consolas" w:cs="Consolas"/>
-          <w:color w:val="000000"/>
-          <w:sz w:val="19"/>
-          <w:szCs w:val="19"/>
-        </w:rPr>
-        <w:t xml:space="preserve">użytkownika </w:t>
-      </w:r>
-      <w:proofErr w:type="spellStart"/>
-      <w:r>
-        <w:rPr>
-          <w:rFonts w:ascii="Consolas" w:hAnsi="Consolas" w:cs="Consolas"/>
-          <w:color w:val="000000"/>
-          <w:sz w:val="19"/>
-          <w:szCs w:val="19"/>
-        </w:rPr>
-        <w:t>oran</w:t>
-      </w:r>
-      <w:proofErr w:type="spellEnd"/>
-      <w:r>
-        <w:rPr>
-          <w:rFonts w:ascii="Consolas" w:hAnsi="Consolas" w:cs="Consolas"/>
-          <w:color w:val="000000"/>
-          <w:sz w:val="19"/>
-          <w:szCs w:val="19"/>
-        </w:rPr>
-        <w:t xml:space="preserve"> numer portu</w:t>
+        <w:t xml:space="preserve"> ip podanego przez </w:t>
+      </w:r>
+      <w:r>
+        <w:rPr>
+          <w:rFonts w:ascii="Consolas" w:hAnsi="Consolas" w:cs="Consolas"/>
+          <w:color w:val="000000"/>
+          <w:sz w:val="19"/>
+          <w:szCs w:val="19"/>
+        </w:rPr>
+        <w:t>użytkownika oran numer portu</w:t>
       </w:r>
     </w:p>
     <w:p>
@@ -1411,27 +3124,15 @@
         </w:rPr>
         <w:t xml:space="preserve">                </w:t>
       </w:r>
-      <w:proofErr w:type="spellStart"/>
-      <w:r>
-        <w:rPr>
-          <w:rFonts w:ascii="Consolas" w:hAnsi="Consolas" w:cs="Consolas"/>
-          <w:color w:val="000000"/>
-          <w:sz w:val="19"/>
-          <w:szCs w:val="19"/>
-          <w:lang w:val="en-GB"/>
-        </w:rPr>
-        <w:t>modbusClient</w:t>
-      </w:r>
-      <w:proofErr w:type="spellEnd"/>
-      <w:r>
-        <w:rPr>
-          <w:rFonts w:ascii="Consolas" w:hAnsi="Consolas" w:cs="Consolas"/>
-          <w:color w:val="000000"/>
-          <w:sz w:val="19"/>
-          <w:szCs w:val="19"/>
-          <w:lang w:val="en-GB"/>
-        </w:rPr>
-        <w:t xml:space="preserve"> = </w:t>
+      <w:r>
+        <w:rPr>
+          <w:rFonts w:ascii="Consolas" w:hAnsi="Consolas" w:cs="Consolas"/>
+          <w:color w:val="000000"/>
+          <w:sz w:val="19"/>
+          <w:szCs w:val="19"/>
+          <w:lang w:val="en-GB"/>
+        </w:rPr>
+        <w:t xml:space="preserve">modbusClient = </w:t>
       </w:r>
       <w:r>
         <w:rPr>
@@ -1451,51 +3152,7 @@
           <w:szCs w:val="19"/>
           <w:lang w:val="en-GB"/>
         </w:rPr>
-        <w:t xml:space="preserve"> </w:t>
-      </w:r>
-      <w:proofErr w:type="spellStart"/>
-      <w:r>
-        <w:rPr>
-          <w:rFonts w:ascii="Consolas" w:hAnsi="Consolas" w:cs="Consolas"/>
-          <w:color w:val="000000"/>
-          <w:sz w:val="19"/>
-          <w:szCs w:val="19"/>
-          <w:lang w:val="en-GB"/>
-        </w:rPr>
-        <w:t>ModbusClient</w:t>
-      </w:r>
-      <w:proofErr w:type="spellEnd"/>
-      <w:r>
-        <w:rPr>
-          <w:rFonts w:ascii="Consolas" w:hAnsi="Consolas" w:cs="Consolas"/>
-          <w:color w:val="000000"/>
-          <w:sz w:val="19"/>
-          <w:szCs w:val="19"/>
-          <w:lang w:val="en-GB"/>
-        </w:rPr>
-        <w:t>(</w:t>
-      </w:r>
-      <w:proofErr w:type="spellStart"/>
-      <w:r>
-        <w:rPr>
-          <w:rFonts w:ascii="Consolas" w:hAnsi="Consolas" w:cs="Consolas"/>
-          <w:color w:val="000000"/>
-          <w:sz w:val="19"/>
-          <w:szCs w:val="19"/>
-          <w:lang w:val="en-GB"/>
-        </w:rPr>
-        <w:t>textBoxIP.Text</w:t>
-      </w:r>
-      <w:proofErr w:type="spellEnd"/>
-      <w:r>
-        <w:rPr>
-          <w:rFonts w:ascii="Consolas" w:hAnsi="Consolas" w:cs="Consolas"/>
-          <w:color w:val="000000"/>
-          <w:sz w:val="19"/>
-          <w:szCs w:val="19"/>
-          <w:lang w:val="en-GB"/>
-        </w:rPr>
-        <w:t>, 502);</w:t>
+        <w:t xml:space="preserve"> ModbusClient(textBoxIP.Text, 502);</w:t>
       </w:r>
     </w:p>
     <w:p>
@@ -1520,29 +3177,7 @@
           <w:szCs w:val="19"/>
           <w:lang w:val="en-GB"/>
         </w:rPr>
-        <w:t xml:space="preserve">                </w:t>
-      </w:r>
-      <w:proofErr w:type="spellStart"/>
-      <w:r>
-        <w:rPr>
-          <w:rFonts w:ascii="Consolas" w:hAnsi="Consolas" w:cs="Consolas"/>
-          <w:color w:val="000000"/>
-          <w:sz w:val="19"/>
-          <w:szCs w:val="19"/>
-          <w:lang w:val="en-GB"/>
-        </w:rPr>
-        <w:t>modbusClient.UnitIdentifier</w:t>
-      </w:r>
-      <w:proofErr w:type="spellEnd"/>
-      <w:r>
-        <w:rPr>
-          <w:rFonts w:ascii="Consolas" w:hAnsi="Consolas" w:cs="Consolas"/>
-          <w:color w:val="000000"/>
-          <w:sz w:val="19"/>
-          <w:szCs w:val="19"/>
-          <w:lang w:val="en-GB"/>
-        </w:rPr>
-        <w:t xml:space="preserve"> = 0x01;</w:t>
+        <w:t xml:space="preserve">                modbusClient.UnitIdentifier = 0x01;</w:t>
       </w:r>
     </w:p>
     <w:p>
@@ -1567,29 +3202,7 @@
           <w:szCs w:val="19"/>
           <w:lang w:val="en-GB"/>
         </w:rPr>
-        <w:t xml:space="preserve">                </w:t>
-      </w:r>
-      <w:proofErr w:type="spellStart"/>
-      <w:r>
-        <w:rPr>
-          <w:rFonts w:ascii="Consolas" w:hAnsi="Consolas" w:cs="Consolas"/>
-          <w:color w:val="000000"/>
-          <w:sz w:val="19"/>
-          <w:szCs w:val="19"/>
-          <w:lang w:val="en-GB"/>
-        </w:rPr>
-        <w:t>modbusClient.ConnectionTimeout</w:t>
-      </w:r>
-      <w:proofErr w:type="spellEnd"/>
-      <w:r>
-        <w:rPr>
-          <w:rFonts w:ascii="Consolas" w:hAnsi="Consolas" w:cs="Consolas"/>
-          <w:color w:val="000000"/>
-          <w:sz w:val="19"/>
-          <w:szCs w:val="19"/>
-          <w:lang w:val="en-GB"/>
-        </w:rPr>
-        <w:t xml:space="preserve"> = 350;</w:t>
+        <w:t xml:space="preserve">                modbusClient.ConnectionTimeout = 350;</w:t>
       </w:r>
     </w:p>
     <w:p>
@@ -1614,29 +3227,7 @@
           <w:szCs w:val="19"/>
           <w:lang w:val="en-GB"/>
         </w:rPr>
-        <w:t xml:space="preserve">                </w:t>
-      </w:r>
-      <w:proofErr w:type="spellStart"/>
-      <w:r>
-        <w:rPr>
-          <w:rFonts w:ascii="Consolas" w:hAnsi="Consolas" w:cs="Consolas"/>
-          <w:color w:val="000000"/>
-          <w:sz w:val="19"/>
-          <w:szCs w:val="19"/>
-          <w:lang w:val="en-GB"/>
-        </w:rPr>
-        <w:t>modbusClient.Connect</w:t>
-      </w:r>
-      <w:proofErr w:type="spellEnd"/>
-      <w:r>
-        <w:rPr>
-          <w:rFonts w:ascii="Consolas" w:hAnsi="Consolas" w:cs="Consolas"/>
-          <w:color w:val="000000"/>
-          <w:sz w:val="19"/>
-          <w:szCs w:val="19"/>
-          <w:lang w:val="en-GB"/>
-        </w:rPr>
-        <w:t>();</w:t>
+        <w:t xml:space="preserve">                modbusClient.Connect();</w:t>
       </w:r>
     </w:p>
     <w:p>
@@ -1661,29 +3252,7 @@
           <w:szCs w:val="19"/>
           <w:lang w:val="en-GB"/>
         </w:rPr>
-        <w:t xml:space="preserve">                </w:t>
-      </w:r>
-      <w:proofErr w:type="spellStart"/>
-      <w:r>
-        <w:rPr>
-          <w:rFonts w:ascii="Consolas" w:hAnsi="Consolas" w:cs="Consolas"/>
-          <w:color w:val="000000"/>
-          <w:sz w:val="19"/>
-          <w:szCs w:val="19"/>
-          <w:lang w:val="en-GB"/>
-        </w:rPr>
-        <w:t>labelStatus.Text</w:t>
-      </w:r>
-      <w:proofErr w:type="spellEnd"/>
-      <w:r>
-        <w:rPr>
-          <w:rFonts w:ascii="Consolas" w:hAnsi="Consolas" w:cs="Consolas"/>
-          <w:color w:val="000000"/>
-          <w:sz w:val="19"/>
-          <w:szCs w:val="19"/>
-          <w:lang w:val="en-GB"/>
-        </w:rPr>
-        <w:t xml:space="preserve"> = </w:t>
+        <w:t xml:space="preserve">                labelStatus.Text = </w:t>
       </w:r>
       <w:r>
         <w:rPr>
@@ -1728,29 +3297,8 @@
           <w:szCs w:val="19"/>
           <w:lang w:val="en-GB"/>
         </w:rPr>
-        <w:t xml:space="preserve">                </w:t>
-      </w:r>
-      <w:proofErr w:type="spellStart"/>
-      <w:r>
-        <w:rPr>
-          <w:rFonts w:ascii="Consolas" w:hAnsi="Consolas" w:cs="Consolas"/>
-          <w:color w:val="000000"/>
-          <w:sz w:val="19"/>
-          <w:szCs w:val="19"/>
-          <w:lang w:val="en-GB"/>
-        </w:rPr>
-        <w:t>timer.Start</w:t>
-      </w:r>
-      <w:proofErr w:type="spellEnd"/>
-      <w:r>
-        <w:rPr>
-          <w:rFonts w:ascii="Consolas" w:hAnsi="Consolas" w:cs="Consolas"/>
-          <w:color w:val="000000"/>
-          <w:sz w:val="19"/>
-          <w:szCs w:val="19"/>
-          <w:lang w:val="en-GB"/>
-        </w:rPr>
-        <w:t>();</w:t>
+        <w:lastRenderedPageBreak/>
+        <w:t xml:space="preserve">                timer.Start();</w:t>
       </w:r>
     </w:p>
     <w:p>
@@ -1845,51 +3393,7 @@
           <w:szCs w:val="19"/>
           <w:lang w:val="en-GB"/>
         </w:rPr>
-        <w:t xml:space="preserve">                </w:t>
-      </w:r>
-      <w:proofErr w:type="spellStart"/>
-      <w:r>
-        <w:rPr>
-          <w:rFonts w:ascii="Consolas" w:hAnsi="Consolas" w:cs="Consolas"/>
-          <w:color w:val="000000"/>
-          <w:sz w:val="19"/>
-          <w:szCs w:val="19"/>
-          <w:lang w:val="en-GB"/>
-        </w:rPr>
-        <w:t>labelStatus.Text</w:t>
-      </w:r>
-      <w:proofErr w:type="spellEnd"/>
-      <w:r>
-        <w:rPr>
-          <w:rFonts w:ascii="Consolas" w:hAnsi="Consolas" w:cs="Consolas"/>
-          <w:color w:val="000000"/>
-          <w:sz w:val="19"/>
-          <w:szCs w:val="19"/>
-          <w:lang w:val="en-GB"/>
-        </w:rPr>
-        <w:t xml:space="preserve"> = </w:t>
-      </w:r>
-      <w:proofErr w:type="spellStart"/>
-      <w:r>
-        <w:rPr>
-          <w:rFonts w:ascii="Consolas" w:hAnsi="Consolas" w:cs="Consolas"/>
-          <w:color w:val="000000"/>
-          <w:sz w:val="19"/>
-          <w:szCs w:val="19"/>
-          <w:lang w:val="en-GB"/>
-        </w:rPr>
-        <w:t>ex.ToString</w:t>
-      </w:r>
-      <w:proofErr w:type="spellEnd"/>
-      <w:r>
-        <w:rPr>
-          <w:rFonts w:ascii="Consolas" w:hAnsi="Consolas" w:cs="Consolas"/>
-          <w:color w:val="000000"/>
-          <w:sz w:val="19"/>
-          <w:szCs w:val="19"/>
-          <w:lang w:val="en-GB"/>
-        </w:rPr>
-        <w:t>();</w:t>
+        <w:t xml:space="preserve">                labelStatus.Text = ex.ToString();</w:t>
       </w:r>
     </w:p>
     <w:p>
@@ -2034,29 +3538,7 @@
           <w:szCs w:val="19"/>
           <w:lang w:val="en-GB"/>
         </w:rPr>
-        <w:t xml:space="preserve"> </w:t>
-      </w:r>
-      <w:proofErr w:type="spellStart"/>
-      <w:r>
-        <w:rPr>
-          <w:rFonts w:ascii="Consolas" w:hAnsi="Consolas" w:cs="Consolas"/>
-          <w:color w:val="000000"/>
-          <w:sz w:val="19"/>
-          <w:szCs w:val="19"/>
-          <w:lang w:val="en-GB"/>
-        </w:rPr>
-        <w:t>buttonDisconnect_Click</w:t>
-      </w:r>
-      <w:proofErr w:type="spellEnd"/>
-      <w:r>
-        <w:rPr>
-          <w:rFonts w:ascii="Consolas" w:hAnsi="Consolas" w:cs="Consolas"/>
-          <w:color w:val="000000"/>
-          <w:sz w:val="19"/>
-          <w:szCs w:val="19"/>
-          <w:lang w:val="en-GB"/>
-        </w:rPr>
-        <w:t>(</w:t>
+        <w:t xml:space="preserve"> buttonDisconnect_Click(</w:t>
       </w:r>
       <w:r>
         <w:rPr>
@@ -2076,29 +3558,7 @@
           <w:szCs w:val="19"/>
           <w:lang w:val="en-GB"/>
         </w:rPr>
-        <w:t xml:space="preserve"> sender, </w:t>
-      </w:r>
-      <w:proofErr w:type="spellStart"/>
-      <w:r>
-        <w:rPr>
-          <w:rFonts w:ascii="Consolas" w:hAnsi="Consolas" w:cs="Consolas"/>
-          <w:color w:val="000000"/>
-          <w:sz w:val="19"/>
-          <w:szCs w:val="19"/>
-          <w:lang w:val="en-GB"/>
-        </w:rPr>
-        <w:t>EventArgs</w:t>
-      </w:r>
-      <w:proofErr w:type="spellEnd"/>
-      <w:r>
-        <w:rPr>
-          <w:rFonts w:ascii="Consolas" w:hAnsi="Consolas" w:cs="Consolas"/>
-          <w:color w:val="000000"/>
-          <w:sz w:val="19"/>
-          <w:szCs w:val="19"/>
-          <w:lang w:val="en-GB"/>
-        </w:rPr>
-        <w:t xml:space="preserve"> e)</w:t>
+        <w:t xml:space="preserve"> sender, EventArgs e)</w:t>
       </w:r>
     </w:p>
     <w:p>
@@ -2148,29 +3608,7 @@
           <w:szCs w:val="19"/>
           <w:lang w:val="en-GB"/>
         </w:rPr>
-        <w:t xml:space="preserve">            </w:t>
-      </w:r>
-      <w:proofErr w:type="spellStart"/>
-      <w:r>
-        <w:rPr>
-          <w:rFonts w:ascii="Consolas" w:hAnsi="Consolas" w:cs="Consolas"/>
-          <w:color w:val="000000"/>
-          <w:sz w:val="19"/>
-          <w:szCs w:val="19"/>
-          <w:lang w:val="en-GB"/>
-        </w:rPr>
-        <w:t>modbusClient.Disconnect</w:t>
-      </w:r>
-      <w:proofErr w:type="spellEnd"/>
-      <w:r>
-        <w:rPr>
-          <w:rFonts w:ascii="Consolas" w:hAnsi="Consolas" w:cs="Consolas"/>
-          <w:color w:val="000000"/>
-          <w:sz w:val="19"/>
-          <w:szCs w:val="19"/>
-          <w:lang w:val="en-GB"/>
-        </w:rPr>
-        <w:t>();</w:t>
+        <w:t xml:space="preserve">            modbusClient.Disconnect();</w:t>
       </w:r>
     </w:p>
     <w:p>
@@ -2195,29 +3633,7 @@
           <w:szCs w:val="19"/>
           <w:lang w:val="en-GB"/>
         </w:rPr>
-        <w:t xml:space="preserve">            </w:t>
-      </w:r>
-      <w:proofErr w:type="spellStart"/>
-      <w:r>
-        <w:rPr>
-          <w:rFonts w:ascii="Consolas" w:hAnsi="Consolas" w:cs="Consolas"/>
-          <w:color w:val="000000"/>
-          <w:sz w:val="19"/>
-          <w:szCs w:val="19"/>
-          <w:lang w:val="en-GB"/>
-        </w:rPr>
-        <w:t>labelStatus.Text</w:t>
-      </w:r>
-      <w:proofErr w:type="spellEnd"/>
-      <w:r>
-        <w:rPr>
-          <w:rFonts w:ascii="Consolas" w:hAnsi="Consolas" w:cs="Consolas"/>
-          <w:color w:val="000000"/>
-          <w:sz w:val="19"/>
-          <w:szCs w:val="19"/>
-          <w:lang w:val="en-GB"/>
-        </w:rPr>
-        <w:t xml:space="preserve"> = </w:t>
+        <w:t xml:space="preserve">            labelStatus.Text = </w:t>
       </w:r>
       <w:r>
         <w:rPr>
@@ -2342,29 +3758,7 @@
           <w:szCs w:val="19"/>
           <w:lang w:val="en-GB"/>
         </w:rPr>
-        <w:t xml:space="preserve"> </w:t>
-      </w:r>
-      <w:proofErr w:type="spellStart"/>
-      <w:r>
-        <w:rPr>
-          <w:rFonts w:ascii="Consolas" w:hAnsi="Consolas" w:cs="Consolas"/>
-          <w:color w:val="000000"/>
-          <w:sz w:val="19"/>
-          <w:szCs w:val="19"/>
-          <w:lang w:val="en-GB"/>
-        </w:rPr>
-        <w:t>timer_Tick</w:t>
-      </w:r>
-      <w:proofErr w:type="spellEnd"/>
-      <w:r>
-        <w:rPr>
-          <w:rFonts w:ascii="Consolas" w:hAnsi="Consolas" w:cs="Consolas"/>
-          <w:color w:val="000000"/>
-          <w:sz w:val="19"/>
-          <w:szCs w:val="19"/>
-          <w:lang w:val="en-GB"/>
-        </w:rPr>
-        <w:t>(</w:t>
+        <w:t xml:space="preserve"> timer_Tick(</w:t>
       </w:r>
       <w:r>
         <w:rPr>
@@ -2384,29 +3778,7 @@
           <w:szCs w:val="19"/>
           <w:lang w:val="en-GB"/>
         </w:rPr>
-        <w:t xml:space="preserve"> sender, </w:t>
-      </w:r>
-      <w:proofErr w:type="spellStart"/>
-      <w:r>
-        <w:rPr>
-          <w:rFonts w:ascii="Consolas" w:hAnsi="Consolas" w:cs="Consolas"/>
-          <w:color w:val="000000"/>
-          <w:sz w:val="19"/>
-          <w:szCs w:val="19"/>
-          <w:lang w:val="en-GB"/>
-        </w:rPr>
-        <w:t>EventArgs</w:t>
-      </w:r>
-      <w:proofErr w:type="spellEnd"/>
-      <w:r>
-        <w:rPr>
-          <w:rFonts w:ascii="Consolas" w:hAnsi="Consolas" w:cs="Consolas"/>
-          <w:color w:val="000000"/>
-          <w:sz w:val="19"/>
-          <w:szCs w:val="19"/>
-          <w:lang w:val="en-GB"/>
-        </w:rPr>
-        <w:t xml:space="preserve"> e)</w:t>
+        <w:t xml:space="preserve"> sender, EventArgs e)</w:t>
       </w:r>
     </w:p>
     <w:p>
@@ -2431,7 +3803,6 @@
           <w:szCs w:val="19"/>
           <w:lang w:val="en-GB"/>
         </w:rPr>
-        <w:lastRenderedPageBreak/>
         <w:t xml:space="preserve">        {</w:t>
       </w:r>
     </w:p>
@@ -2482,29 +3853,7 @@
           <w:szCs w:val="19"/>
           <w:lang w:val="en-GB"/>
         </w:rPr>
-        <w:t xml:space="preserve">            </w:t>
-      </w:r>
-      <w:proofErr w:type="spellStart"/>
-      <w:r>
-        <w:rPr>
-          <w:rFonts w:ascii="Consolas" w:hAnsi="Consolas" w:cs="Consolas"/>
-          <w:color w:val="000000"/>
-          <w:sz w:val="19"/>
-          <w:szCs w:val="19"/>
-          <w:lang w:val="en-GB"/>
-        </w:rPr>
-        <w:t>modbusClient.WriteMultipleCoils</w:t>
-      </w:r>
-      <w:proofErr w:type="spellEnd"/>
-      <w:r>
-        <w:rPr>
-          <w:rFonts w:ascii="Consolas" w:hAnsi="Consolas" w:cs="Consolas"/>
-          <w:color w:val="000000"/>
-          <w:sz w:val="19"/>
-          <w:szCs w:val="19"/>
-          <w:lang w:val="en-GB"/>
-        </w:rPr>
-        <w:t xml:space="preserve">(4, </w:t>
+        <w:t xml:space="preserve">            modbusClient.WriteMultipleCoils(4, </w:t>
       </w:r>
       <w:r>
         <w:rPr>
@@ -2799,51 +4148,7 @@
           <w:szCs w:val="19"/>
           <w:lang w:val="en-GB"/>
         </w:rPr>
-        <w:t xml:space="preserve">[] </w:t>
-      </w:r>
-      <w:proofErr w:type="spellStart"/>
-      <w:r>
-        <w:rPr>
-          <w:rFonts w:ascii="Consolas" w:hAnsi="Consolas" w:cs="Consolas"/>
-          <w:color w:val="000000"/>
-          <w:sz w:val="19"/>
-          <w:szCs w:val="19"/>
-          <w:lang w:val="en-GB"/>
-        </w:rPr>
-        <w:t>readCoils</w:t>
-      </w:r>
-      <w:proofErr w:type="spellEnd"/>
-      <w:r>
-        <w:rPr>
-          <w:rFonts w:ascii="Consolas" w:hAnsi="Consolas" w:cs="Consolas"/>
-          <w:color w:val="000000"/>
-          <w:sz w:val="19"/>
-          <w:szCs w:val="19"/>
-          <w:lang w:val="en-GB"/>
-        </w:rPr>
-        <w:t xml:space="preserve"> = </w:t>
-      </w:r>
-      <w:proofErr w:type="spellStart"/>
-      <w:r>
-        <w:rPr>
-          <w:rFonts w:ascii="Consolas" w:hAnsi="Consolas" w:cs="Consolas"/>
-          <w:color w:val="000000"/>
-          <w:sz w:val="19"/>
-          <w:szCs w:val="19"/>
-          <w:lang w:val="en-GB"/>
-        </w:rPr>
-        <w:t>modbusClient.ReadCoils</w:t>
-      </w:r>
-      <w:proofErr w:type="spellEnd"/>
-      <w:r>
-        <w:rPr>
-          <w:rFonts w:ascii="Consolas" w:hAnsi="Consolas" w:cs="Consolas"/>
-          <w:color w:val="000000"/>
-          <w:sz w:val="19"/>
-          <w:szCs w:val="19"/>
-          <w:lang w:val="en-GB"/>
-        </w:rPr>
-        <w:t xml:space="preserve">(9, 10);                        </w:t>
+        <w:t xml:space="preserve">[] readCoils = modbusClient.ReadCoils(9, 10);                        </w:t>
       </w:r>
       <w:r>
         <w:rPr>
@@ -2898,63 +4203,7 @@
           <w:szCs w:val="19"/>
           <w:lang w:val="en-GB"/>
         </w:rPr>
-        <w:t xml:space="preserve">[] </w:t>
-      </w:r>
-      <w:proofErr w:type="spellStart"/>
-      <w:r>
-        <w:rPr>
-          <w:rFonts w:ascii="Consolas" w:hAnsi="Consolas" w:cs="Consolas"/>
-          <w:color w:val="000000"/>
-          <w:sz w:val="19"/>
-          <w:szCs w:val="19"/>
-          <w:lang w:val="en-GB"/>
-        </w:rPr>
-        <w:t>readHoldingRegisters</w:t>
-      </w:r>
-      <w:proofErr w:type="spellEnd"/>
-      <w:r>
-        <w:rPr>
-          <w:rFonts w:ascii="Consolas" w:hAnsi="Consolas" w:cs="Consolas"/>
-          <w:color w:val="000000"/>
-          <w:sz w:val="19"/>
-          <w:szCs w:val="19"/>
-          <w:lang w:val="en-GB"/>
-        </w:rPr>
-        <w:t xml:space="preserve"> =</w:t>
-      </w:r>
-      <w:bookmarkStart w:id="0" w:name="_GoBack"/>
-      <w:bookmarkEnd w:id="0"/>
-      <w:r>
-        <w:rPr>
-          <w:rFonts w:ascii="Consolas" w:hAnsi="Consolas" w:cs="Consolas"/>
-          <w:color w:val="000000"/>
-          <w:sz w:val="19"/>
-          <w:szCs w:val="19"/>
-          <w:lang w:val="en-GB"/>
-        </w:rPr>
-        <w:t xml:space="preserve"> </w:t>
-      </w:r>
-      <w:proofErr w:type="spellStart"/>
-      <w:r>
-        <w:rPr>
-          <w:rFonts w:ascii="Consolas" w:hAnsi="Consolas" w:cs="Consolas"/>
-          <w:color w:val="000000"/>
-          <w:sz w:val="19"/>
-          <w:szCs w:val="19"/>
-          <w:lang w:val="en-GB"/>
-        </w:rPr>
-        <w:t>modbusClient.ReadHoldingRegisters</w:t>
-      </w:r>
-      <w:proofErr w:type="spellEnd"/>
-      <w:r>
-        <w:rPr>
-          <w:rFonts w:ascii="Consolas" w:hAnsi="Consolas" w:cs="Consolas"/>
-          <w:color w:val="000000"/>
-          <w:sz w:val="19"/>
-          <w:szCs w:val="19"/>
-          <w:lang w:val="en-GB"/>
-        </w:rPr>
-        <w:t xml:space="preserve">(0, 10);    </w:t>
+        <w:t xml:space="preserve">[] readHoldingRegisters = modbusClient.ReadHoldingRegisters(0, 10);    </w:t>
       </w:r>
       <w:r>
         <w:rPr>
@@ -3044,95 +4293,7 @@
           <w:szCs w:val="19"/>
           <w:lang w:val="en-GB"/>
         </w:rPr>
-        <w:t xml:space="preserve"> </w:t>
-      </w:r>
-      <w:proofErr w:type="spellStart"/>
-      <w:r>
-        <w:rPr>
-          <w:rFonts w:ascii="Consolas" w:hAnsi="Consolas" w:cs="Consolas"/>
-          <w:color w:val="000000"/>
-          <w:sz w:val="19"/>
-          <w:szCs w:val="19"/>
-          <w:lang w:val="en-GB"/>
-        </w:rPr>
-        <w:t>i</w:t>
-      </w:r>
-      <w:proofErr w:type="spellEnd"/>
-      <w:r>
-        <w:rPr>
-          <w:rFonts w:ascii="Consolas" w:hAnsi="Consolas" w:cs="Consolas"/>
-          <w:color w:val="000000"/>
-          <w:sz w:val="19"/>
-          <w:szCs w:val="19"/>
-          <w:lang w:val="en-GB"/>
-        </w:rPr>
-        <w:t xml:space="preserve"> = 0; </w:t>
-      </w:r>
-      <w:proofErr w:type="spellStart"/>
-      <w:r>
-        <w:rPr>
-          <w:rFonts w:ascii="Consolas" w:hAnsi="Consolas" w:cs="Consolas"/>
-          <w:color w:val="000000"/>
-          <w:sz w:val="19"/>
-          <w:szCs w:val="19"/>
-          <w:lang w:val="en-GB"/>
-        </w:rPr>
-        <w:t>i</w:t>
-      </w:r>
-      <w:proofErr w:type="spellEnd"/>
-      <w:r>
-        <w:rPr>
-          <w:rFonts w:ascii="Consolas" w:hAnsi="Consolas" w:cs="Consolas"/>
-          <w:color w:val="000000"/>
-          <w:sz w:val="19"/>
-          <w:szCs w:val="19"/>
-          <w:lang w:val="en-GB"/>
-        </w:rPr>
-        <w:t xml:space="preserve"> &lt; </w:t>
-      </w:r>
-      <w:proofErr w:type="spellStart"/>
-      <w:r>
-        <w:rPr>
-          <w:rFonts w:ascii="Consolas" w:hAnsi="Consolas" w:cs="Consolas"/>
-          <w:color w:val="000000"/>
-          <w:sz w:val="19"/>
-          <w:szCs w:val="19"/>
-          <w:lang w:val="en-GB"/>
-        </w:rPr>
-        <w:t>readCoils.Length</w:t>
-      </w:r>
-      <w:proofErr w:type="spellEnd"/>
-      <w:r>
-        <w:rPr>
-          <w:rFonts w:ascii="Consolas" w:hAnsi="Consolas" w:cs="Consolas"/>
-          <w:color w:val="000000"/>
-          <w:sz w:val="19"/>
-          <w:szCs w:val="19"/>
-          <w:lang w:val="en-GB"/>
-        </w:rPr>
-        <w:t xml:space="preserve">; </w:t>
-      </w:r>
-      <w:proofErr w:type="spellStart"/>
-      <w:r>
-        <w:rPr>
-          <w:rFonts w:ascii="Consolas" w:hAnsi="Consolas" w:cs="Consolas"/>
-          <w:color w:val="000000"/>
-          <w:sz w:val="19"/>
-          <w:szCs w:val="19"/>
-          <w:lang w:val="en-GB"/>
-        </w:rPr>
-        <w:t>i</w:t>
-      </w:r>
-      <w:proofErr w:type="spellEnd"/>
-      <w:r>
-        <w:rPr>
-          <w:rFonts w:ascii="Consolas" w:hAnsi="Consolas" w:cs="Consolas"/>
-          <w:color w:val="000000"/>
-          <w:sz w:val="19"/>
-          <w:szCs w:val="19"/>
-          <w:lang w:val="en-GB"/>
-        </w:rPr>
-        <w:t>++)</w:t>
+        <w:t xml:space="preserve"> i = 0; i &lt; readCoils.Length; i++)</w:t>
       </w:r>
     </w:p>
     <w:p>
@@ -3202,29 +4363,7 @@
           <w:szCs w:val="19"/>
           <w:lang w:val="en-GB"/>
         </w:rPr>
-        <w:t xml:space="preserve"> + (9 + </w:t>
-      </w:r>
-      <w:proofErr w:type="spellStart"/>
-      <w:r>
-        <w:rPr>
-          <w:rFonts w:ascii="Consolas" w:hAnsi="Consolas" w:cs="Consolas"/>
-          <w:color w:val="000000"/>
-          <w:sz w:val="19"/>
-          <w:szCs w:val="19"/>
-          <w:lang w:val="en-GB"/>
-        </w:rPr>
-        <w:t>i</w:t>
-      </w:r>
-      <w:proofErr w:type="spellEnd"/>
-      <w:r>
-        <w:rPr>
-          <w:rFonts w:ascii="Consolas" w:hAnsi="Consolas" w:cs="Consolas"/>
-          <w:color w:val="000000"/>
-          <w:sz w:val="19"/>
-          <w:szCs w:val="19"/>
-          <w:lang w:val="en-GB"/>
-        </w:rPr>
-        <w:t xml:space="preserve"> + 1) + </w:t>
+        <w:t xml:space="preserve"> + (9 + i + 1) + </w:t>
       </w:r>
       <w:r>
         <w:rPr>
@@ -3244,73 +4383,7 @@
           <w:szCs w:val="19"/>
           <w:lang w:val="en-GB"/>
         </w:rPr>
-        <w:t xml:space="preserve"> + </w:t>
-      </w:r>
-      <w:proofErr w:type="spellStart"/>
-      <w:r>
-        <w:rPr>
-          <w:rFonts w:ascii="Consolas" w:hAnsi="Consolas" w:cs="Consolas"/>
-          <w:color w:val="000000"/>
-          <w:sz w:val="19"/>
-          <w:szCs w:val="19"/>
-          <w:lang w:val="en-GB"/>
-        </w:rPr>
-        <w:t>readCoils</w:t>
-      </w:r>
-      <w:proofErr w:type="spellEnd"/>
-      <w:r>
-        <w:rPr>
-          <w:rFonts w:ascii="Consolas" w:hAnsi="Consolas" w:cs="Consolas"/>
-          <w:color w:val="000000"/>
-          <w:sz w:val="19"/>
-          <w:szCs w:val="19"/>
-          <w:lang w:val="en-GB"/>
-        </w:rPr>
-        <w:t>[</w:t>
-      </w:r>
-      <w:proofErr w:type="spellStart"/>
-      <w:r>
-        <w:rPr>
-          <w:rFonts w:ascii="Consolas" w:hAnsi="Consolas" w:cs="Consolas"/>
-          <w:color w:val="000000"/>
-          <w:sz w:val="19"/>
-          <w:szCs w:val="19"/>
-          <w:lang w:val="en-GB"/>
-        </w:rPr>
-        <w:t>i</w:t>
-      </w:r>
-      <w:proofErr w:type="spellEnd"/>
-      <w:r>
-        <w:rPr>
-          <w:rFonts w:ascii="Consolas" w:hAnsi="Consolas" w:cs="Consolas"/>
-          <w:color w:val="000000"/>
-          <w:sz w:val="19"/>
-          <w:szCs w:val="19"/>
-          <w:lang w:val="en-GB"/>
-        </w:rPr>
-        <w:t>].</w:t>
-      </w:r>
-      <w:proofErr w:type="spellStart"/>
-      <w:r>
-        <w:rPr>
-          <w:rFonts w:ascii="Consolas" w:hAnsi="Consolas" w:cs="Consolas"/>
-          <w:color w:val="000000"/>
-          <w:sz w:val="19"/>
-          <w:szCs w:val="19"/>
-          <w:lang w:val="en-GB"/>
-        </w:rPr>
-        <w:t>ToString</w:t>
-      </w:r>
-      <w:proofErr w:type="spellEnd"/>
-      <w:r>
-        <w:rPr>
-          <w:rFonts w:ascii="Consolas" w:hAnsi="Consolas" w:cs="Consolas"/>
-          <w:color w:val="000000"/>
-          <w:sz w:val="19"/>
-          <w:szCs w:val="19"/>
-          <w:lang w:val="en-GB"/>
-        </w:rPr>
-        <w:t>());</w:t>
+        <w:t xml:space="preserve"> + readCoils[i].ToString());</w:t>
       </w:r>
     </w:p>
     <w:p>
@@ -3415,95 +4488,7 @@
           <w:szCs w:val="19"/>
           <w:lang w:val="en-GB"/>
         </w:rPr>
-        <w:t xml:space="preserve"> </w:t>
-      </w:r>
-      <w:proofErr w:type="spellStart"/>
-      <w:r>
-        <w:rPr>
-          <w:rFonts w:ascii="Consolas" w:hAnsi="Consolas" w:cs="Consolas"/>
-          <w:color w:val="000000"/>
-          <w:sz w:val="19"/>
-          <w:szCs w:val="19"/>
-          <w:lang w:val="en-GB"/>
-        </w:rPr>
-        <w:t>i</w:t>
-      </w:r>
-      <w:proofErr w:type="spellEnd"/>
-      <w:r>
-        <w:rPr>
-          <w:rFonts w:ascii="Consolas" w:hAnsi="Consolas" w:cs="Consolas"/>
-          <w:color w:val="000000"/>
-          <w:sz w:val="19"/>
-          <w:szCs w:val="19"/>
-          <w:lang w:val="en-GB"/>
-        </w:rPr>
-        <w:t xml:space="preserve"> = 0; </w:t>
-      </w:r>
-      <w:proofErr w:type="spellStart"/>
-      <w:r>
-        <w:rPr>
-          <w:rFonts w:ascii="Consolas" w:hAnsi="Consolas" w:cs="Consolas"/>
-          <w:color w:val="000000"/>
-          <w:sz w:val="19"/>
-          <w:szCs w:val="19"/>
-          <w:lang w:val="en-GB"/>
-        </w:rPr>
-        <w:t>i</w:t>
-      </w:r>
-      <w:proofErr w:type="spellEnd"/>
-      <w:r>
-        <w:rPr>
-          <w:rFonts w:ascii="Consolas" w:hAnsi="Consolas" w:cs="Consolas"/>
-          <w:color w:val="000000"/>
-          <w:sz w:val="19"/>
-          <w:szCs w:val="19"/>
-          <w:lang w:val="en-GB"/>
-        </w:rPr>
-        <w:t xml:space="preserve"> &lt; </w:t>
-      </w:r>
-      <w:proofErr w:type="spellStart"/>
-      <w:r>
-        <w:rPr>
-          <w:rFonts w:ascii="Consolas" w:hAnsi="Consolas" w:cs="Consolas"/>
-          <w:color w:val="000000"/>
-          <w:sz w:val="19"/>
-          <w:szCs w:val="19"/>
-          <w:lang w:val="en-GB"/>
-        </w:rPr>
-        <w:t>readHoldingRegisters.Length</w:t>
-      </w:r>
-      <w:proofErr w:type="spellEnd"/>
-      <w:r>
-        <w:rPr>
-          <w:rFonts w:ascii="Consolas" w:hAnsi="Consolas" w:cs="Consolas"/>
-          <w:color w:val="000000"/>
-          <w:sz w:val="19"/>
-          <w:szCs w:val="19"/>
-          <w:lang w:val="en-GB"/>
-        </w:rPr>
-        <w:t xml:space="preserve">; </w:t>
-      </w:r>
-      <w:proofErr w:type="spellStart"/>
-      <w:r>
-        <w:rPr>
-          <w:rFonts w:ascii="Consolas" w:hAnsi="Consolas" w:cs="Consolas"/>
-          <w:color w:val="000000"/>
-          <w:sz w:val="19"/>
-          <w:szCs w:val="19"/>
-          <w:lang w:val="en-GB"/>
-        </w:rPr>
-        <w:t>i</w:t>
-      </w:r>
-      <w:proofErr w:type="spellEnd"/>
-      <w:r>
-        <w:rPr>
-          <w:rFonts w:ascii="Consolas" w:hAnsi="Consolas" w:cs="Consolas"/>
-          <w:color w:val="000000"/>
-          <w:sz w:val="19"/>
-          <w:szCs w:val="19"/>
-          <w:lang w:val="en-GB"/>
-        </w:rPr>
-        <w:t>++)</w:t>
+        <w:t xml:space="preserve"> i = 0; i &lt; readHoldingRegisters.Length; i++)</w:t>
       </w:r>
     </w:p>
     <w:p>
@@ -3563,9 +4548,18 @@
           <w:szCs w:val="19"/>
           <w:lang w:val="en-GB"/>
         </w:rPr>
-        <w:t xml:space="preserve">"Value of </w:t>
-      </w:r>
-      <w:proofErr w:type="spellStart"/>
+        <w:t>"Value of HoldingRegister "</w:t>
+      </w:r>
+      <w:r>
+        <w:rPr>
+          <w:rFonts w:ascii="Consolas" w:hAnsi="Consolas" w:cs="Consolas"/>
+          <w:color w:val="000000"/>
+          <w:sz w:val="19"/>
+          <w:szCs w:val="19"/>
+          <w:lang w:val="en-GB"/>
+        </w:rPr>
+        <w:t xml:space="preserve"> + (i + 1) + </w:t>
+      </w:r>
       <w:r>
         <w:rPr>
           <w:rFonts w:ascii="Consolas" w:hAnsi="Consolas" w:cs="Consolas"/>
@@ -3574,59 +4568,6 @@
           <w:szCs w:val="19"/>
           <w:lang w:val="en-GB"/>
         </w:rPr>
-        <w:t>HoldingRegister</w:t>
-      </w:r>
-      <w:proofErr w:type="spellEnd"/>
-      <w:r>
-        <w:rPr>
-          <w:rFonts w:ascii="Consolas" w:hAnsi="Consolas" w:cs="Consolas"/>
-          <w:color w:val="A31515"/>
-          <w:sz w:val="19"/>
-          <w:szCs w:val="19"/>
-          <w:lang w:val="en-GB"/>
-        </w:rPr>
-        <w:t xml:space="preserve"> "</w:t>
-      </w:r>
-      <w:r>
-        <w:rPr>
-          <w:rFonts w:ascii="Consolas" w:hAnsi="Consolas" w:cs="Consolas"/>
-          <w:color w:val="000000"/>
-          <w:sz w:val="19"/>
-          <w:szCs w:val="19"/>
-          <w:lang w:val="en-GB"/>
-        </w:rPr>
-        <w:t xml:space="preserve"> + (</w:t>
-      </w:r>
-      <w:proofErr w:type="spellStart"/>
-      <w:r>
-        <w:rPr>
-          <w:rFonts w:ascii="Consolas" w:hAnsi="Consolas" w:cs="Consolas"/>
-          <w:color w:val="000000"/>
-          <w:sz w:val="19"/>
-          <w:szCs w:val="19"/>
-          <w:lang w:val="en-GB"/>
-        </w:rPr>
-        <w:t>i</w:t>
-      </w:r>
-      <w:proofErr w:type="spellEnd"/>
-      <w:r>
-        <w:rPr>
-          <w:rFonts w:ascii="Consolas" w:hAnsi="Consolas" w:cs="Consolas"/>
-          <w:color w:val="000000"/>
-          <w:sz w:val="19"/>
-          <w:szCs w:val="19"/>
-          <w:lang w:val="en-GB"/>
-        </w:rPr>
-        <w:t xml:space="preserve"> + 1) + </w:t>
-      </w:r>
-      <w:r>
-        <w:rPr>
-          <w:rFonts w:ascii="Consolas" w:hAnsi="Consolas" w:cs="Consolas"/>
-          <w:color w:val="A31515"/>
-          <w:sz w:val="19"/>
-          <w:szCs w:val="19"/>
-          <w:lang w:val="en-GB"/>
-        </w:rPr>
         <w:t>" "</w:t>
       </w:r>
       <w:r>
@@ -3637,73 +4578,7 @@
           <w:szCs w:val="19"/>
           <w:lang w:val="en-GB"/>
         </w:rPr>
-        <w:t xml:space="preserve"> + </w:t>
-      </w:r>
-      <w:proofErr w:type="spellStart"/>
-      <w:r>
-        <w:rPr>
-          <w:rFonts w:ascii="Consolas" w:hAnsi="Consolas" w:cs="Consolas"/>
-          <w:color w:val="000000"/>
-          <w:sz w:val="19"/>
-          <w:szCs w:val="19"/>
-          <w:lang w:val="en-GB"/>
-        </w:rPr>
-        <w:t>readHoldingRegisters</w:t>
-      </w:r>
-      <w:proofErr w:type="spellEnd"/>
-      <w:r>
-        <w:rPr>
-          <w:rFonts w:ascii="Consolas" w:hAnsi="Consolas" w:cs="Consolas"/>
-          <w:color w:val="000000"/>
-          <w:sz w:val="19"/>
-          <w:szCs w:val="19"/>
-          <w:lang w:val="en-GB"/>
-        </w:rPr>
-        <w:t>[</w:t>
-      </w:r>
-      <w:proofErr w:type="spellStart"/>
-      <w:r>
-        <w:rPr>
-          <w:rFonts w:ascii="Consolas" w:hAnsi="Consolas" w:cs="Consolas"/>
-          <w:color w:val="000000"/>
-          <w:sz w:val="19"/>
-          <w:szCs w:val="19"/>
-          <w:lang w:val="en-GB"/>
-        </w:rPr>
-        <w:t>i</w:t>
-      </w:r>
-      <w:proofErr w:type="spellEnd"/>
-      <w:r>
-        <w:rPr>
-          <w:rFonts w:ascii="Consolas" w:hAnsi="Consolas" w:cs="Consolas"/>
-          <w:color w:val="000000"/>
-          <w:sz w:val="19"/>
-          <w:szCs w:val="19"/>
-          <w:lang w:val="en-GB"/>
-        </w:rPr>
-        <w:t>].</w:t>
-      </w:r>
-      <w:proofErr w:type="spellStart"/>
-      <w:r>
-        <w:rPr>
-          <w:rFonts w:ascii="Consolas" w:hAnsi="Consolas" w:cs="Consolas"/>
-          <w:color w:val="000000"/>
-          <w:sz w:val="19"/>
-          <w:szCs w:val="19"/>
-          <w:lang w:val="en-GB"/>
-        </w:rPr>
-        <w:t>ToString</w:t>
-      </w:r>
-      <w:proofErr w:type="spellEnd"/>
-      <w:r>
-        <w:rPr>
-          <w:rFonts w:ascii="Consolas" w:hAnsi="Consolas" w:cs="Consolas"/>
-          <w:color w:val="000000"/>
-          <w:sz w:val="19"/>
-          <w:szCs w:val="19"/>
-          <w:lang w:val="en-GB"/>
-        </w:rPr>
-        <w:t>());</w:t>
+        <w:t xml:space="preserve"> + readHoldingRegisters[i].ToString());</w:t>
       </w:r>
     </w:p>
     <w:p>
@@ -3728,29 +4603,7 @@
           <w:szCs w:val="19"/>
           <w:lang w:val="en-GB"/>
         </w:rPr>
-        <w:t xml:space="preserve">                </w:t>
-      </w:r>
-      <w:proofErr w:type="spellStart"/>
-      <w:r>
-        <w:rPr>
-          <w:rFonts w:ascii="Consolas" w:hAnsi="Consolas" w:cs="Consolas"/>
-          <w:color w:val="000000"/>
-          <w:sz w:val="19"/>
-          <w:szCs w:val="19"/>
-          <w:lang w:val="en-GB"/>
-        </w:rPr>
-        <w:t>modbusClient.Disconnect</w:t>
-      </w:r>
-      <w:proofErr w:type="spellEnd"/>
-      <w:r>
-        <w:rPr>
-          <w:rFonts w:ascii="Consolas" w:hAnsi="Consolas" w:cs="Consolas"/>
-          <w:color w:val="000000"/>
-          <w:sz w:val="19"/>
-          <w:szCs w:val="19"/>
-          <w:lang w:val="en-GB"/>
-        </w:rPr>
-        <w:t>();</w:t>
+        <w:t xml:space="preserve">                modbusClient.Disconnect();</w:t>
       </w:r>
     </w:p>
     <w:p>
@@ -3815,29 +4668,7 @@
           <w:szCs w:val="19"/>
           <w:lang w:val="en-GB"/>
         </w:rPr>
-        <w:t xml:space="preserve">            </w:t>
-      </w:r>
-      <w:proofErr w:type="spellStart"/>
-      <w:r>
-        <w:rPr>
-          <w:rFonts w:ascii="Consolas" w:hAnsi="Consolas" w:cs="Consolas"/>
-          <w:color w:val="000000"/>
-          <w:sz w:val="19"/>
-          <w:szCs w:val="19"/>
-          <w:lang w:val="en-GB"/>
-        </w:rPr>
-        <w:t>timer.Stop</w:t>
-      </w:r>
-      <w:proofErr w:type="spellEnd"/>
-      <w:r>
-        <w:rPr>
-          <w:rFonts w:ascii="Consolas" w:hAnsi="Consolas" w:cs="Consolas"/>
-          <w:color w:val="000000"/>
-          <w:sz w:val="19"/>
-          <w:szCs w:val="19"/>
-          <w:lang w:val="en-GB"/>
-        </w:rPr>
-        <w:t>();</w:t>
+        <w:t xml:space="preserve">            timer.Stop();</w:t>
       </w:r>
     </w:p>
     <w:p>
@@ -3863,6 +4694,46 @@
           <w:lang w:val="en-GB"/>
         </w:rPr>
         <w:t xml:space="preserve">        }</w:t>
+      </w:r>
+    </w:p>
+    <w:p>
+      <w:pPr>
+        <w:autoSpaceDE w:val="0"/>
+        <w:autoSpaceDN w:val="0"/>
+        <w:adjustRightInd w:val="0"/>
+        <w:spacing w:after="0" w:line="240" w:lineRule="auto"/>
+        <w:rPr>
+          <w:rFonts w:ascii="Consolas" w:hAnsi="Consolas" w:cs="Consolas"/>
+          <w:color w:val="000000"/>
+          <w:sz w:val="19"/>
+          <w:szCs w:val="19"/>
+          <w:lang w:val="en-GB"/>
+        </w:rPr>
+      </w:pPr>
+    </w:p>
+    <w:p>
+      <w:pPr>
+        <w:autoSpaceDE w:val="0"/>
+        <w:autoSpaceDN w:val="0"/>
+        <w:adjustRightInd w:val="0"/>
+        <w:spacing w:after="0" w:line="240" w:lineRule="auto"/>
+        <w:rPr>
+          <w:rFonts w:cstheme="minorHAnsi"/>
+          <w:color w:val="000000"/>
+          <w:sz w:val="24"/>
+          <w:szCs w:val="24"/>
+          <w:lang w:val="en-GB"/>
+        </w:rPr>
+      </w:pPr>
+      <w:r>
+        <w:rPr>
+          <w:rFonts w:cstheme="minorHAnsi"/>
+          <w:color w:val="000000"/>
+          <w:sz w:val="24"/>
+          <w:szCs w:val="24"/>
+          <w:lang w:val="en-GB"/>
+        </w:rPr>
+        <w:t>Próby uruchomienia kody zakończyły się niepowodzeniem oraz uzyskaniem błędu EasyModbus.Exception.FunctionCodeNotSupportedException: ‘Function code not supported by master’</w:t>
       </w:r>
     </w:p>
     <w:p>
@@ -3895,7 +4766,6 @@
           <w:lang w:val="en-GB"/>
         </w:rPr>
       </w:pPr>
-      <w:proofErr w:type="spellStart"/>
       <w:r>
         <w:rPr>
           <w:rFonts w:asciiTheme="majorHAnsi" w:hAnsiTheme="majorHAnsi" w:cstheme="majorHAnsi"/>
@@ -3906,40 +4776,56 @@
         </w:rPr>
         <w:t>Podsumowanie</w:t>
       </w:r>
-      <w:proofErr w:type="spellEnd"/>
     </w:p>
     <w:p>
       <w:pPr>
         <w:jc w:val="both"/>
         <w:rPr>
-          <w:rFonts w:cstheme="minorHAnsi"/>
-          <w:sz w:val="24"/>
-          <w:szCs w:val="24"/>
-        </w:rPr>
-      </w:pPr>
-      <w:r>
-        <w:t>Program nie działał do końca poprawnie, ponieważ udało nam się połączyć z urządz</w:t>
-      </w:r>
-      <w:r>
-        <w:t>e</w:t>
-      </w:r>
-      <w:r>
-        <w:t xml:space="preserve">niem poprzez kabel Ethernet, a także w naszym programie jednak </w:t>
-      </w:r>
-      <w:r>
-        <w:t xml:space="preserve">nie byliśmy w stanie odczytać parametrów prądu. Robiliśmy zadanie zgodnie z dokumentacją klasy </w:t>
-      </w:r>
-      <w:proofErr w:type="spellStart"/>
-      <w:r>
-        <w:t>ModBusClient</w:t>
-      </w:r>
-      <w:proofErr w:type="spellEnd"/>
-      <w:r>
-        <w:t xml:space="preserve">, a mimo to podczas kompilacji był błąd. </w:t>
-      </w:r>
+          <w:sz w:val="24"/>
+          <w:szCs w:val="24"/>
+        </w:rPr>
+      </w:pPr>
+      <w:r>
+        <w:rPr>
+          <w:sz w:val="24"/>
+          <w:szCs w:val="24"/>
+        </w:rPr>
+        <w:t>Program nie działał</w:t>
+      </w:r>
+      <w:r>
+        <w:rPr>
+          <w:sz w:val="24"/>
+          <w:szCs w:val="24"/>
+        </w:rPr>
+        <w:t xml:space="preserve"> całkowicie</w:t>
+      </w:r>
+      <w:r>
+        <w:rPr>
+          <w:sz w:val="24"/>
+          <w:szCs w:val="24"/>
+        </w:rPr>
+        <w:t xml:space="preserve"> poprawnie, ponieważ </w:t>
+      </w:r>
+      <w:r>
+        <w:rPr>
+          <w:sz w:val="24"/>
+          <w:szCs w:val="24"/>
+        </w:rPr>
+        <w:t>pomimo faktu, że pogram wykrywał urządzenie to przy próbie odczytania zawartości rejestrów otrzymywaliśmy wyżej wymieniony błąd. W związku z czym nie byliśmy w stanie odczytać parametrów prądu. Kod programu został wykonany zgodnie z dokumentacją EasyModbus, a mimo tu to podczas kompilacji wystąpił błąd. Był on prawdopodobnie spowodowany problemem programu z określeniem które urządzenie funkcjonuję jako master, a które jako slave. Działanie protokołu modbus TCP/IP oraz analiza ramek została dokładnie przestawiona w punkcie numer 2 (Zagadnienia).</w:t>
+      </w:r>
+    </w:p>
+    <w:p>
+      <w:pPr>
+        <w:jc w:val="both"/>
+        <w:rPr>
+          <w:rFonts w:cstheme="minorHAnsi"/>
+          <w:sz w:val="24"/>
+          <w:szCs w:val="24"/>
+        </w:rPr>
+      </w:pPr>
     </w:p>
     <w:sectPr>
-      <w:footerReference w:type="default" r:id="rId8"/>
+      <w:footerReference w:type="default" r:id="rId12"/>
       <w:pgSz w:w="11906" w:h="16838"/>
       <w:pgMar w:top="1417" w:right="1417" w:bottom="1417" w:left="1417" w:header="708" w:footer="708" w:gutter="0"/>
       <w:cols w:space="708"/>
@@ -3977,68 +4863,11 @@
 
 <file path=word/footer1.xml><?xml version="1.0" encoding="utf-8"?>
 <w:ftr xmlns:wpc="http://schemas.microsoft.com/office/word/2010/wordprocessingCanvas" xmlns:cx="http://schemas.microsoft.com/office/drawing/2014/chartex" xmlns:cx1="http://schemas.microsoft.com/office/drawing/2015/9/8/chartex" xmlns:cx2="http://schemas.microsoft.com/office/drawing/2015/10/21/chartex" xmlns:cx3="http://schemas.microsoft.com/office/drawing/2016/5/9/chartex" xmlns:cx4="http://schemas.microsoft.com/office/drawing/2016/5/10/chartex" xmlns:cx5="http://schemas.microsoft.com/office/drawing/2016/5/11/chartex" xmlns:cx6="http://schemas.microsoft.com/office/drawing/2016/5/12/chartex" xmlns:cx7="http://schemas.microsoft.com/office/drawing/2016/5/13/chartex" xmlns:cx8="http://schemas.microsoft.com/office/drawing/2016/5/14/chartex" xmlns:mc="http://schemas.openxmlformats.org/markup-compatibility/2006" xmlns:aink="http://schemas.microsoft.com/office/drawing/2016/ink" xmlns:am3d="http://schemas.microsoft.com/office/drawing/2017/model3d" xmlns:o="urn:schemas-microsoft-com:office:office" xmlns:r="http://schemas.openxmlformats.org/officeDocument/2006/relationships" xmlns:m="http://schemas.openxmlformats.org/officeDocument/2006/math" xmlns:v="urn:schemas-microsoft-com:vml" xmlns:wp14="http://schemas.microsoft.com/office/word/2010/wordprocessingDrawing" xmlns:wp="http://schemas.openxmlformats.org/drawingml/2006/wordprocessingDrawing" xmlns:w10="urn:schemas-microsoft-com:office:word" xmlns:w="http://schemas.openxmlformats.org/wordprocessingml/2006/main" xmlns:w14="http://schemas.microsoft.com/office/word/2010/wordml" xmlns:w15="http://schemas.microsoft.com/office/word/2012/wordml" xmlns:w16cid="http://schemas.microsoft.com/office/word/2016/wordml/cid" xmlns:w16se="http://schemas.microsoft.com/office/word/2015/wordml/symex" xmlns:wpg="http://schemas.microsoft.com/office/word/2010/wordprocessingGroup" xmlns:wpi="http://schemas.microsoft.com/office/word/2010/wordprocessingInk" xmlns:wne="http://schemas.microsoft.com/office/word/2006/wordml" xmlns:wps="http://schemas.microsoft.com/office/word/2010/wordprocessingShape" mc:Ignorable="w14 w15 w16se w16cid wp14">
-  <w:sdt>
-    <w:sdtPr>
-      <w:rPr>
-        <w:rFonts w:asciiTheme="majorHAnsi" w:eastAsiaTheme="majorEastAsia" w:hAnsiTheme="majorHAnsi" w:cstheme="majorBidi"/>
-        <w:sz w:val="28"/>
-        <w:szCs w:val="28"/>
-      </w:rPr>
-      <w:id w:val="1055132946"/>
-      <w:docPartObj>
-        <w:docPartGallery w:val="Page Numbers (Bottom of Page)"/>
-        <w:docPartUnique/>
-      </w:docPartObj>
-    </w:sdtPr>
-    <w:sdtEndPr/>
-    <w:sdtContent>
-      <w:p>
-        <w:pPr>
-          <w:pStyle w:val="Stopka"/>
-        </w:pPr>
-        <w:r>
-          <w:rPr>
-            <w:rFonts w:asciiTheme="majorHAnsi" w:eastAsiaTheme="majorEastAsia" w:hAnsiTheme="majorHAnsi" w:cstheme="majorBidi"/>
-            <w:sz w:val="28"/>
-            <w:szCs w:val="28"/>
-          </w:rPr>
-          <w:t xml:space="preserve">str. </w:t>
-        </w:r>
-        <w:r>
-          <w:rPr>
-            <w:rFonts w:eastAsiaTheme="minorEastAsia" w:cs="Times New Roman"/>
-          </w:rPr>
-          <w:fldChar w:fldCharType="begin"/>
-        </w:r>
-        <w:r>
-          <w:instrText>PAGE    \* MERGEFORMAT</w:instrText>
-        </w:r>
-        <w:r>
-          <w:rPr>
-            <w:rFonts w:eastAsiaTheme="minorEastAsia" w:cs="Times New Roman"/>
-          </w:rPr>
-          <w:fldChar w:fldCharType="separate"/>
-        </w:r>
-        <w:r>
-          <w:rPr>
-            <w:rFonts w:asciiTheme="majorHAnsi" w:eastAsiaTheme="majorEastAsia" w:hAnsiTheme="majorHAnsi" w:cstheme="majorBidi"/>
-            <w:noProof/>
-            <w:sz w:val="28"/>
-            <w:szCs w:val="28"/>
-          </w:rPr>
-          <w:t>6</w:t>
-        </w:r>
-        <w:r>
-          <w:rPr>
-            <w:rFonts w:asciiTheme="majorHAnsi" w:eastAsiaTheme="majorEastAsia" w:hAnsiTheme="majorHAnsi" w:cstheme="majorBidi"/>
-            <w:sz w:val="28"/>
-            <w:szCs w:val="28"/>
-          </w:rPr>
-          <w:fldChar w:fldCharType="end"/>
-        </w:r>
-      </w:p>
-    </w:sdtContent>
-  </w:sdt>
+  <w:p>
+    <w:pPr>
+      <w:pStyle w:val="Stopka"/>
+    </w:pPr>
+  </w:p>
   <w:p>
     <w:pPr>
       <w:pStyle w:val="Stopka"/>
@@ -4095,7 +4924,7 @@
         <v:path o:extrusionok="f" gradientshapeok="t" o:connecttype="rect"/>
         <o:lock v:ext="edit" aspectratio="t"/>
       </v:shapetype>
-      <v:shape id="_x0000_i1036" type="#_x0000_t75" style="width:11.4pt;height:11.4pt" o:bullet="t">
+      <v:shape id="_x0000_i1080" type="#_x0000_t75" style="width:11.4pt;height:11.4pt" o:bullet="t">
         <v:imagedata r:id="rId1" o:title="msoC524"/>
       </v:shape>
     </w:pict>
@@ -4416,6 +5245,121 @@
     </w:lvl>
   </w:abstractNum>
   <w:abstractNum w:abstractNumId="3" w15:restartNumberingAfterBreak="0">
+    <w:nsid w:val="1D7B3DEC"/>
+    <w:multiLevelType w:val="hybridMultilevel"/>
+    <w:tmpl w:val="9134DC0A"/>
+    <w:lvl w:ilvl="0" w:tplc="68AAA068">
+      <w:start w:val="1"/>
+      <w:numFmt w:val="bullet"/>
+      <w:lvlText w:val=""/>
+      <w:lvlJc w:val="left"/>
+      <w:pPr>
+        <w:ind w:left="1440" w:hanging="360"/>
+      </w:pPr>
+      <w:rPr>
+        <w:rFonts w:ascii="Symbol" w:hAnsi="Symbol" w:hint="default"/>
+        <w:sz w:val="24"/>
+        <w:szCs w:val="24"/>
+      </w:rPr>
+    </w:lvl>
+    <w:lvl w:ilvl="1" w:tplc="04150003" w:tentative="1">
+      <w:start w:val="1"/>
+      <w:numFmt w:val="bullet"/>
+      <w:lvlText w:val="o"/>
+      <w:lvlJc w:val="left"/>
+      <w:pPr>
+        <w:ind w:left="2160" w:hanging="360"/>
+      </w:pPr>
+      <w:rPr>
+        <w:rFonts w:ascii="Courier New" w:hAnsi="Courier New" w:cs="Courier New" w:hint="default"/>
+      </w:rPr>
+    </w:lvl>
+    <w:lvl w:ilvl="2" w:tplc="04150005" w:tentative="1">
+      <w:start w:val="1"/>
+      <w:numFmt w:val="bullet"/>
+      <w:lvlText w:val=""/>
+      <w:lvlJc w:val="left"/>
+      <w:pPr>
+        <w:ind w:left="2880" w:hanging="360"/>
+      </w:pPr>
+      <w:rPr>
+        <w:rFonts w:ascii="Wingdings" w:hAnsi="Wingdings" w:hint="default"/>
+      </w:rPr>
+    </w:lvl>
+    <w:lvl w:ilvl="3" w:tplc="04150001" w:tentative="1">
+      <w:start w:val="1"/>
+      <w:numFmt w:val="bullet"/>
+      <w:lvlText w:val=""/>
+      <w:lvlJc w:val="left"/>
+      <w:pPr>
+        <w:ind w:left="3600" w:hanging="360"/>
+      </w:pPr>
+      <w:rPr>
+        <w:rFonts w:ascii="Symbol" w:hAnsi="Symbol" w:hint="default"/>
+      </w:rPr>
+    </w:lvl>
+    <w:lvl w:ilvl="4" w:tplc="04150003" w:tentative="1">
+      <w:start w:val="1"/>
+      <w:numFmt w:val="bullet"/>
+      <w:lvlText w:val="o"/>
+      <w:lvlJc w:val="left"/>
+      <w:pPr>
+        <w:ind w:left="4320" w:hanging="360"/>
+      </w:pPr>
+      <w:rPr>
+        <w:rFonts w:ascii="Courier New" w:hAnsi="Courier New" w:cs="Courier New" w:hint="default"/>
+      </w:rPr>
+    </w:lvl>
+    <w:lvl w:ilvl="5" w:tplc="04150005" w:tentative="1">
+      <w:start w:val="1"/>
+      <w:numFmt w:val="bullet"/>
+      <w:lvlText w:val=""/>
+      <w:lvlJc w:val="left"/>
+      <w:pPr>
+        <w:ind w:left="5040" w:hanging="360"/>
+      </w:pPr>
+      <w:rPr>
+        <w:rFonts w:ascii="Wingdings" w:hAnsi="Wingdings" w:hint="default"/>
+      </w:rPr>
+    </w:lvl>
+    <w:lvl w:ilvl="6" w:tplc="04150001" w:tentative="1">
+      <w:start w:val="1"/>
+      <w:numFmt w:val="bullet"/>
+      <w:lvlText w:val=""/>
+      <w:lvlJc w:val="left"/>
+      <w:pPr>
+        <w:ind w:left="5760" w:hanging="360"/>
+      </w:pPr>
+      <w:rPr>
+        <w:rFonts w:ascii="Symbol" w:hAnsi="Symbol" w:hint="default"/>
+      </w:rPr>
+    </w:lvl>
+    <w:lvl w:ilvl="7" w:tplc="04150003" w:tentative="1">
+      <w:start w:val="1"/>
+      <w:numFmt w:val="bullet"/>
+      <w:lvlText w:val="o"/>
+      <w:lvlJc w:val="left"/>
+      <w:pPr>
+        <w:ind w:left="6480" w:hanging="360"/>
+      </w:pPr>
+      <w:rPr>
+        <w:rFonts w:ascii="Courier New" w:hAnsi="Courier New" w:cs="Courier New" w:hint="default"/>
+      </w:rPr>
+    </w:lvl>
+    <w:lvl w:ilvl="8" w:tplc="04150005" w:tentative="1">
+      <w:start w:val="1"/>
+      <w:numFmt w:val="bullet"/>
+      <w:lvlText w:val=""/>
+      <w:lvlJc w:val="left"/>
+      <w:pPr>
+        <w:ind w:left="7200" w:hanging="360"/>
+      </w:pPr>
+      <w:rPr>
+        <w:rFonts w:ascii="Wingdings" w:hAnsi="Wingdings" w:hint="default"/>
+      </w:rPr>
+    </w:lvl>
+  </w:abstractNum>
+  <w:abstractNum w:abstractNumId="4" w15:restartNumberingAfterBreak="0">
     <w:nsid w:val="25560669"/>
     <w:multiLevelType w:val="hybridMultilevel"/>
     <w:tmpl w:val="0BD8B5F0"/>
@@ -4504,7 +5448,7 @@
       </w:pPr>
     </w:lvl>
   </w:abstractNum>
-  <w:abstractNum w:abstractNumId="4" w15:restartNumberingAfterBreak="0">
+  <w:abstractNum w:abstractNumId="5" w15:restartNumberingAfterBreak="0">
     <w:nsid w:val="4D020CA4"/>
     <w:multiLevelType w:val="hybridMultilevel"/>
     <w:tmpl w:val="79EE1AC4"/>
@@ -4617,7 +5561,7 @@
       </w:rPr>
     </w:lvl>
   </w:abstractNum>
-  <w:abstractNum w:abstractNumId="5" w15:restartNumberingAfterBreak="0">
+  <w:abstractNum w:abstractNumId="6" w15:restartNumberingAfterBreak="0">
     <w:nsid w:val="543C53A0"/>
     <w:multiLevelType w:val="hybridMultilevel"/>
     <w:tmpl w:val="E2D23776"/>
@@ -4730,7 +5674,7 @@
       </w:rPr>
     </w:lvl>
   </w:abstractNum>
-  <w:abstractNum w:abstractNumId="6" w15:restartNumberingAfterBreak="0">
+  <w:abstractNum w:abstractNumId="7" w15:restartNumberingAfterBreak="0">
     <w:nsid w:val="5DD44D67"/>
     <w:multiLevelType w:val="multilevel"/>
     <w:tmpl w:val="579448EC"/>
@@ -4843,7 +5787,7 @@
       </w:pPr>
     </w:lvl>
   </w:abstractNum>
-  <w:abstractNum w:abstractNumId="7" w15:restartNumberingAfterBreak="0">
+  <w:abstractNum w:abstractNumId="8" w15:restartNumberingAfterBreak="0">
     <w:nsid w:val="7C82665A"/>
     <w:multiLevelType w:val="hybridMultilevel"/>
     <w:tmpl w:val="974E3A68"/>
@@ -4960,24 +5904,27 @@
     <w:abstractNumId w:val="1"/>
   </w:num>
   <w:num w:numId="2">
+    <w:abstractNumId w:val="6"/>
+  </w:num>
+  <w:num w:numId="3">
     <w:abstractNumId w:val="5"/>
   </w:num>
-  <w:num w:numId="3">
-    <w:abstractNumId w:val="4"/>
-  </w:num>
   <w:num w:numId="4">
-    <w:abstractNumId w:val="7"/>
+    <w:abstractNumId w:val="8"/>
   </w:num>
   <w:num w:numId="5">
     <w:abstractNumId w:val="2"/>
   </w:num>
   <w:num w:numId="6">
-    <w:abstractNumId w:val="6"/>
+    <w:abstractNumId w:val="7"/>
   </w:num>
   <w:num w:numId="7">
     <w:abstractNumId w:val="0"/>
   </w:num>
   <w:num w:numId="8">
+    <w:abstractNumId w:val="4"/>
+  </w:num>
+  <w:num w:numId="9">
     <w:abstractNumId w:val="3"/>
   </w:num>
 </w:numbering>
@@ -5000,7 +5947,7 @@
       </w:pPr>
     </w:pPrDefault>
   </w:docDefaults>
-  <w:latentStyles w:defLockedState="0" w:defUIPriority="99" w:defSemiHidden="0" w:defUnhideWhenUsed="0" w:defQFormat="0" w:count="375">
+  <w:latentStyles w:defLockedState="0" w:defUIPriority="99" w:defSemiHidden="0" w:defUnhideWhenUsed="0" w:defQFormat="0" w:count="376">
     <w:lsdException w:name="Normal" w:uiPriority="0" w:qFormat="1"/>
     <w:lsdException w:name="heading 1" w:uiPriority="9" w:qFormat="1"/>
     <w:lsdException w:name="heading 2" w:semiHidden="1" w:uiPriority="9" w:unhideWhenUsed="1" w:qFormat="1"/>
@@ -5376,6 +6323,7 @@
     <w:lsdException w:name="Smart Hyperlink" w:semiHidden="1" w:unhideWhenUsed="1"/>
     <w:lsdException w:name="Hashtag" w:semiHidden="1" w:unhideWhenUsed="1"/>
     <w:lsdException w:name="Unresolved Mention" w:semiHidden="1" w:unhideWhenUsed="1"/>
+    <w:lsdException w:name="Smart Link" w:semiHidden="1" w:unhideWhenUsed="1"/>
   </w:latentStyles>
   <w:style w:type="paragraph" w:default="1" w:styleId="Normalny">
     <w:name w:val="Normal"/>
@@ -5609,6 +6557,36 @@
     <w:rPr>
       <w:color w:val="605E5C"/>
       <w:shd w:val="clear" w:color="auto" w:fill="E1DFDD"/>
+    </w:rPr>
+  </w:style>
+  <w:style w:type="character" w:styleId="Pogrubienie">
+    <w:name w:val="Strong"/>
+    <w:basedOn w:val="Domylnaczcionkaakapitu"/>
+    <w:uiPriority w:val="22"/>
+    <w:qFormat/>
+    <w:rsid w:val="00273CF9"/>
+    <w:rPr>
+      <w:b/>
+      <w:bCs/>
+    </w:rPr>
+  </w:style>
+  <w:style w:type="paragraph" w:styleId="Legenda">
+    <w:name w:val="caption"/>
+    <w:basedOn w:val="Normalny"/>
+    <w:next w:val="Normalny"/>
+    <w:uiPriority w:val="35"/>
+    <w:unhideWhenUsed/>
+    <w:qFormat/>
+    <w:rsid w:val="00273CF9"/>
+    <w:pPr>
+      <w:spacing w:after="200" w:line="240" w:lineRule="auto"/>
+    </w:pPr>
+    <w:rPr>
+      <w:i/>
+      <w:iCs/>
+      <w:color w:val="44546A" w:themeColor="text2"/>
+      <w:sz w:val="18"/>
+      <w:szCs w:val="18"/>
     </w:rPr>
   </w:style>
 </w:styles>

</xml_diff>